<commit_message>
Aggiunta visualizzazione noleggi e storico da gestione clienti
</commit_message>
<xml_diff>
--- a/documentazione/RelazioneTecnicaWebApplication RentNet.docx
+++ b/documentazione/RelazioneTecnicaWebApplication RentNet.docx
@@ -337,8 +337,6 @@
       <w:r>
         <w:t xml:space="preserve"> 4</w:t>
       </w:r>
-      <w:bookmarkStart w:id="0" w:name="_GoBack"/>
-      <w:bookmarkEnd w:id="0"/>
     </w:p>
     <w:p>
       <w:pPr>
@@ -611,38 +609,25 @@
       </w:r>
       <w:proofErr w:type="spellEnd"/>
       <w:r>
-        <w:t xml:space="preserve"> verificheranno che la Delega dell’utente che ha effettuato la chiamata al sia sufficiente per poter consumare il servizio stesso. In caso contrario, verrà restituito un altro messaggio di accesso negato e verrà fatto un </w:t>
-      </w:r>
-      <w:proofErr w:type="spellStart"/>
-      <w:r>
-        <w:t>redirect</w:t>
-      </w:r>
-      <w:proofErr w:type="spellEnd"/>
-      <w:r>
-        <w:t xml:space="preserve"> su una pagina di errore.</w:t>
-      </w:r>
-    </w:p>
-    <w:p>
-      <w:pPr>
-        <w:pStyle w:val="Paragrafoelenco"/>
-        <w:jc w:val="both"/>
-      </w:pPr>
-    </w:p>
-    <w:p>
-      <w:pPr>
-        <w:pStyle w:val="Paragrafoelenco"/>
-        <w:jc w:val="both"/>
-      </w:pPr>
+        <w:t xml:space="preserve"> verificheranno che la Delega dell’utente che ha effettuato la chiamata al sia sufficiente per poter consumare il servizio stesso. In caso contrario, verrà restituito </w:t>
+      </w:r>
       <w:r>
         <w:rPr>
           <w:noProof/>
-          <w:lang w:eastAsia="it-IT"/>
         </w:rPr>
         <w:drawing>
-          <wp:inline distT="0" distB="0" distL="0" distR="0" wp14:anchorId="3007949D" wp14:editId="033CFDB6">
-            <wp:extent cx="6120130" cy="1590675"/>
-            <wp:effectExtent l="0" t="0" r="0" b="9525"/>
-            <wp:docPr id="2" name="Immagine 2"/>
+          <wp:anchor distT="0" distB="0" distL="114300" distR="114300" simplePos="0" relativeHeight="251663360" behindDoc="0" locked="0" layoutInCell="1" allowOverlap="1" wp14:anchorId="543F6BD9">
+            <wp:simplePos x="0" y="0"/>
+            <wp:positionH relativeFrom="column">
+              <wp:posOffset>1400835</wp:posOffset>
+            </wp:positionH>
+            <wp:positionV relativeFrom="paragraph">
+              <wp:posOffset>708355</wp:posOffset>
+            </wp:positionV>
+            <wp:extent cx="3855085" cy="1261745"/>
+            <wp:effectExtent l="0" t="0" r="0" b="0"/>
+            <wp:wrapTopAndBottom/>
+            <wp:docPr id="3" name="Immagine 3"/>
             <wp:cNvGraphicFramePr>
               <a:graphicFrameLocks xmlns:a="http://schemas.openxmlformats.org/drawingml/2006/main" noChangeAspect="1"/>
             </wp:cNvGraphicFramePr>
@@ -654,7 +639,13 @@
                     <pic:cNvPicPr/>
                   </pic:nvPicPr>
                   <pic:blipFill>
-                    <a:blip r:embed="rId5"/>
+                    <a:blip r:embed="rId5">
+                      <a:extLst>
+                        <a:ext uri="{28A0092B-C50C-407E-A947-70E740481C1C}">
+                          <a14:useLocalDpi xmlns:a14="http://schemas.microsoft.com/office/drawing/2010/main" val="0"/>
+                        </a:ext>
+                      </a:extLst>
+                    </a:blip>
                     <a:stretch>
                       <a:fillRect/>
                     </a:stretch>
@@ -662,7 +653,7 @@
                   <pic:spPr>
                     <a:xfrm>
                       <a:off x="0" y="0"/>
-                      <a:ext cx="6120130" cy="1590675"/>
+                      <a:ext cx="3855085" cy="1261745"/>
                     </a:xfrm>
                     <a:prstGeom prst="rect">
                       <a:avLst/>
@@ -671,9 +662,26 @@
                 </pic:pic>
               </a:graphicData>
             </a:graphic>
-          </wp:inline>
+          </wp:anchor>
         </w:drawing>
       </w:r>
+      <w:r>
+        <w:t xml:space="preserve">un altro messaggio di accesso negato e verrà fatto un </w:t>
+      </w:r>
+      <w:proofErr w:type="spellStart"/>
+      <w:r>
+        <w:t>redirect</w:t>
+      </w:r>
+      <w:proofErr w:type="spellEnd"/>
+      <w:r>
+        <w:t xml:space="preserve"> su una pagina di errore.</w:t>
+      </w:r>
+      <w:r>
+        <w:rPr>
+          <w:noProof/>
+        </w:rPr>
+        <w:t xml:space="preserve"> </w:t>
+      </w:r>
     </w:p>
     <w:p>
       <w:pPr>
@@ -876,7 +884,16 @@
       </w:r>
       <w:proofErr w:type="gramEnd"/>
       <w:r>
-        <w:t xml:space="preserve"> del cliente, è stato necessario rivedere con il cliente stesso alcune delle richieste avanzate, così da poter risolvere ambiguità che avrebbero impedito una corretta redazione dello schema concettuale.</w:t>
+        <w:t xml:space="preserve"> del cliente, è stato necessario rivedere con il cliente stesso alcune delle richieste avanzate</w:t>
+      </w:r>
+      <w:r>
+        <w:t xml:space="preserve"> e dei dettagli relativi al funzionamento aziendale</w:t>
+      </w:r>
+      <w:r>
+        <w:t>, così da poter risolvere ambiguità che avrebbero impedito una corretta redazione dello schema concettuale.</w:t>
+      </w:r>
+      <w:r>
+        <w:br/>
       </w:r>
     </w:p>
     <w:p>
@@ -889,7 +906,479 @@
         <w:jc w:val="both"/>
       </w:pPr>
       <w:r>
-        <w:t xml:space="preserve">Richiesta: </w:t>
+        <w:t>“</w:t>
+      </w:r>
+      <w:r>
+        <w:rPr>
+          <w:i/>
+        </w:rPr>
+        <w:t>La società ha 6 fornitori che dopo 90 giorni di affitto ritirano la merce</w:t>
+      </w:r>
+      <w:r>
+        <w:t>”.</w:t>
+      </w:r>
+    </w:p>
+    <w:p>
+      <w:pPr>
+        <w:pStyle w:val="Paragrafoelenco"/>
+        <w:ind w:left="1080"/>
+        <w:jc w:val="both"/>
+      </w:pPr>
+      <w:r>
+        <w:rPr>
+          <w:b/>
+        </w:rPr>
+        <w:t>Domanda</w:t>
+      </w:r>
+      <w:r>
+        <w:t xml:space="preserve">: è necessario gestire e predisporre un sistema di </w:t>
+      </w:r>
+      <w:proofErr w:type="spellStart"/>
+      <w:r>
+        <w:t>alert</w:t>
+      </w:r>
+      <w:proofErr w:type="spellEnd"/>
+      <w:r>
+        <w:t xml:space="preserve"> per la scadenza dei 90 giorni assieme a un sistema di reportistica tabellare? Bisogna inoltre gestire in qualche modo la mancata riconsegna dopo i 90 giorni?</w:t>
+      </w:r>
+    </w:p>
+    <w:p>
+      <w:pPr>
+        <w:pStyle w:val="Paragrafoelenco"/>
+        <w:ind w:left="1080"/>
+        <w:jc w:val="both"/>
+      </w:pPr>
+      <w:r>
+        <w:rPr>
+          <w:b/>
+        </w:rPr>
+        <w:t>Risposta</w:t>
+      </w:r>
+      <w:r>
+        <w:t>: non è necessario predisporre un sistema di avvisi, una tabella in cui sono presenti i giorni mancanti alla riconsegna è sufficiente. Non serve la gestione della mancata riconsegna.</w:t>
+      </w:r>
+      <w:r>
+        <w:br/>
+      </w:r>
+    </w:p>
+    <w:p>
+      <w:pPr>
+        <w:pStyle w:val="Paragrafoelenco"/>
+        <w:numPr>
+          <w:ilvl w:val="0"/>
+          <w:numId w:val="2"/>
+        </w:numPr>
+        <w:jc w:val="both"/>
+      </w:pPr>
+      <w:r>
+        <w:t>“</w:t>
+      </w:r>
+      <w:r>
+        <w:rPr>
+          <w:i/>
+        </w:rPr>
+        <w:t>Ogni settimana avviene uno scarico dei nuovi video e la restituzione dei video scaduti</w:t>
+      </w:r>
+      <w:r>
+        <w:t>”.</w:t>
+      </w:r>
+    </w:p>
+    <w:p>
+      <w:pPr>
+        <w:pStyle w:val="Paragrafoelenco"/>
+        <w:ind w:left="1080"/>
+        <w:jc w:val="both"/>
+      </w:pPr>
+      <w:r>
+        <w:rPr>
+          <w:b/>
+        </w:rPr>
+        <w:t>Domanda</w:t>
+      </w:r>
+      <w:r>
+        <w:t>: chi si occuperà dello scarico fisico e virtuale dei video? Come avviene la procedura di scarico/carico?</w:t>
+      </w:r>
+    </w:p>
+    <w:p>
+      <w:pPr>
+        <w:pStyle w:val="Paragrafoelenco"/>
+        <w:ind w:left="1080"/>
+        <w:jc w:val="both"/>
+      </w:pPr>
+      <w:r>
+        <w:rPr>
+          <w:b/>
+        </w:rPr>
+        <w:t>Risposta</w:t>
+      </w:r>
+      <w:r>
+        <w:t>: principalmente saranno gli addetti ad occuparsi dello scarico/carico dei video, sia fisici che virtuali. Ogni settimana ci sarà un trasportatore che porterà i nuovi video e caricherà quelli vecchi.</w:t>
+      </w:r>
+    </w:p>
+    <w:p>
+      <w:pPr>
+        <w:pStyle w:val="Paragrafoelenco"/>
+        <w:ind w:left="1080"/>
+        <w:jc w:val="both"/>
+      </w:pPr>
+      <w:r>
+        <w:rPr>
+          <w:b/>
+        </w:rPr>
+        <w:t>Domanda</w:t>
+      </w:r>
+      <w:r>
+        <w:t xml:space="preserve">: è dunque necessario predisporre un </w:t>
+      </w:r>
+      <w:r>
+        <w:t>componente di gestione degli ordini che si interfacci con i sistemi dei fornitori?</w:t>
+      </w:r>
+    </w:p>
+    <w:p>
+      <w:pPr>
+        <w:pStyle w:val="Paragrafoelenco"/>
+        <w:ind w:left="1080"/>
+        <w:jc w:val="both"/>
+      </w:pPr>
+      <w:r>
+        <w:rPr>
+          <w:b/>
+        </w:rPr>
+        <w:lastRenderedPageBreak/>
+        <w:t>Risposta</w:t>
+      </w:r>
+      <w:r>
+        <w:t xml:space="preserve">: no. Utilizziamo un applicativo per gli ordini che è il medesimo per tutti i fornitori. </w:t>
+      </w:r>
+      <w:proofErr w:type="gramStart"/>
+      <w:r>
+        <w:t>E’</w:t>
+      </w:r>
+      <w:proofErr w:type="gramEnd"/>
+      <w:r>
+        <w:t xml:space="preserve"> sufficiente avere un report di tutti i video attualmente in magazzino.</w:t>
+      </w:r>
+    </w:p>
+    <w:p>
+      <w:pPr>
+        <w:pStyle w:val="Paragrafoelenco"/>
+        <w:ind w:left="1080"/>
+        <w:jc w:val="both"/>
+      </w:pPr>
+      <w:bookmarkStart w:id="0" w:name="_GoBack"/>
+      <w:bookmarkEnd w:id="0"/>
+    </w:p>
+    <w:p>
+      <w:pPr>
+        <w:pStyle w:val="Paragrafoelenco"/>
+        <w:numPr>
+          <w:ilvl w:val="0"/>
+          <w:numId w:val="2"/>
+        </w:numPr>
+        <w:jc w:val="both"/>
+      </w:pPr>
+      <w:r>
+        <w:t>“</w:t>
+      </w:r>
+      <w:r>
+        <w:rPr>
+          <w:i/>
+        </w:rPr>
+        <w:t>I punti vendita noleggiano i video a giorni interi e le tariffe sono decrescenti all’aumentare dei giorni di noleggio</w:t>
+      </w:r>
+      <w:r>
+        <w:t>”.</w:t>
+      </w:r>
+    </w:p>
+    <w:p>
+      <w:pPr>
+        <w:pStyle w:val="Paragrafoelenco"/>
+        <w:ind w:left="1080"/>
+        <w:jc w:val="both"/>
+      </w:pPr>
+      <w:r>
+        <w:rPr>
+          <w:b/>
+        </w:rPr>
+        <w:t>Domanda</w:t>
+      </w:r>
+      <w:r>
+        <w:t>: le tariffe sono sempre le stesse o vanno gestite tramite un pannello di amministrazione?</w:t>
+      </w:r>
+    </w:p>
+    <w:p>
+      <w:pPr>
+        <w:pStyle w:val="Paragrafoelenco"/>
+        <w:ind w:left="1080"/>
+        <w:jc w:val="both"/>
+      </w:pPr>
+      <w:r>
+        <w:rPr>
+          <w:b/>
+        </w:rPr>
+        <w:t>Risposta</w:t>
+      </w:r>
+      <w:r>
+        <w:t>: attualmente sono fisse e decise dal proprietario, ma in futuro potrebbe essere necessarie gestirle tramite un pannello amministrativo.</w:t>
+      </w:r>
+    </w:p>
+    <w:p>
+      <w:pPr>
+        <w:pStyle w:val="Paragrafoelenco"/>
+        <w:ind w:left="1080"/>
+        <w:jc w:val="both"/>
+      </w:pPr>
+    </w:p>
+    <w:p>
+      <w:pPr>
+        <w:pStyle w:val="Paragrafoelenco"/>
+        <w:numPr>
+          <w:ilvl w:val="0"/>
+          <w:numId w:val="2"/>
+        </w:numPr>
+        <w:jc w:val="both"/>
+      </w:pPr>
+      <w:r>
+        <w:t>“</w:t>
+      </w:r>
+      <w:r>
+        <w:rPr>
+          <w:i/>
+        </w:rPr>
+        <w:t>Il responsabile del punto vendita può applicare gli sconti ad alcuni clienti fidelizzati, ma la politica degli sconti deve essere codificata</w:t>
+      </w:r>
+      <w:r>
+        <w:t>”.</w:t>
+      </w:r>
+    </w:p>
+    <w:p>
+      <w:pPr>
+        <w:pStyle w:val="Paragrafoelenco"/>
+        <w:ind w:left="1080"/>
+        <w:jc w:val="both"/>
+      </w:pPr>
+      <w:r>
+        <w:rPr>
+          <w:b/>
+        </w:rPr>
+        <w:t>Domanda</w:t>
+      </w:r>
+      <w:r>
+        <w:t xml:space="preserve">: </w:t>
+      </w:r>
+      <w:r>
+        <w:t>la funzione di creazione e modifica dei record relativi ai clienti sarà disponibile a tutti i tipi di utenza, eccetto la scelta della fidelizzazione?</w:t>
+      </w:r>
+    </w:p>
+    <w:p>
+      <w:pPr>
+        <w:pStyle w:val="Paragrafoelenco"/>
+        <w:ind w:left="1080"/>
+        <w:jc w:val="both"/>
+      </w:pPr>
+      <w:r>
+        <w:rPr>
+          <w:b/>
+        </w:rPr>
+        <w:t>Risposta</w:t>
+      </w:r>
+      <w:r>
+        <w:t>: esatto, tutti i dipendenti potranno creare utenze, ma unicamente i responsabili o il proprietario potranno scegliere il tipo d</w:t>
+      </w:r>
+      <w:r>
+        <w:t>i fidelizzazione da applicare ai clienti</w:t>
+      </w:r>
+      <w:r>
+        <w:t>.</w:t>
+      </w:r>
+    </w:p>
+    <w:p>
+      <w:pPr>
+        <w:pStyle w:val="Paragrafoelenco"/>
+        <w:ind w:left="1080"/>
+        <w:jc w:val="both"/>
+      </w:pPr>
+    </w:p>
+    <w:p>
+      <w:pPr>
+        <w:pStyle w:val="Paragrafoelenco"/>
+        <w:numPr>
+          <w:ilvl w:val="0"/>
+          <w:numId w:val="2"/>
+        </w:numPr>
+        <w:jc w:val="both"/>
+      </w:pPr>
+      <w:r>
+        <w:t>“</w:t>
+      </w:r>
+      <w:r>
+        <w:rPr>
+          <w:i/>
+        </w:rPr>
+        <w:t>Ogni cliente dovrà firmare una liberatoria per la legge sulla privacy e si dovrà tenere traccia delle coordinate del documento cartaceo corrispondente</w:t>
+      </w:r>
+      <w:r>
+        <w:t>”</w:t>
+      </w:r>
+    </w:p>
+    <w:p>
+      <w:pPr>
+        <w:pStyle w:val="Paragrafoelenco"/>
+        <w:ind w:left="1080"/>
+        <w:jc w:val="both"/>
+      </w:pPr>
+      <w:r>
+        <w:rPr>
+          <w:b/>
+        </w:rPr>
+        <w:t>Domanda</w:t>
+      </w:r>
+      <w:r>
+        <w:t>: può essere utile un meccanismo di upload del file cartaceo, così da averlo a disposizione per la stampa in qualsivoglia momento senza dover necessariamente andare a cercare il cartaceo in archivio?</w:t>
+      </w:r>
+    </w:p>
+    <w:p>
+      <w:pPr>
+        <w:pStyle w:val="Paragrafoelenco"/>
+        <w:ind w:left="1080"/>
+        <w:jc w:val="both"/>
+      </w:pPr>
+      <w:r>
+        <w:rPr>
+          <w:b/>
+        </w:rPr>
+        <w:t>Risposta</w:t>
+      </w:r>
+      <w:r>
+        <w:t>: sì, può esserci molto utile.</w:t>
+      </w:r>
+    </w:p>
+    <w:p>
+      <w:pPr>
+        <w:pStyle w:val="Paragrafoelenco"/>
+        <w:ind w:left="1080"/>
+        <w:jc w:val="both"/>
+      </w:pPr>
+    </w:p>
+    <w:p>
+      <w:pPr>
+        <w:pStyle w:val="Paragrafoelenco"/>
+        <w:numPr>
+          <w:ilvl w:val="0"/>
+          <w:numId w:val="2"/>
+        </w:numPr>
+        <w:jc w:val="both"/>
+      </w:pPr>
+      <w:r>
+        <w:t>“</w:t>
+      </w:r>
+      <w:r>
+        <w:rPr>
+          <w:i/>
+        </w:rPr>
+        <w:t>Prenotazione dei titoli in uscita da parte dei clienti</w:t>
+      </w:r>
+      <w:r>
+        <w:t>”.</w:t>
+      </w:r>
+    </w:p>
+    <w:p>
+      <w:pPr>
+        <w:pStyle w:val="Paragrafoelenco"/>
+        <w:ind w:left="1080"/>
+        <w:jc w:val="both"/>
+      </w:pPr>
+      <w:r>
+        <w:rPr>
+          <w:b/>
+        </w:rPr>
+        <w:t>Domanda</w:t>
+      </w:r>
+      <w:r>
+        <w:t>: è necessario gestire le prenotazioni in modo tale che interagiscono con il conteggio dei noleggi effettuabili, o è sufficiente garantire un sistema di report che mostri quanti film sono stati prenotati?</w:t>
+      </w:r>
+    </w:p>
+    <w:p>
+      <w:pPr>
+        <w:pStyle w:val="Paragrafoelenco"/>
+        <w:ind w:left="1080"/>
+        <w:jc w:val="both"/>
+      </w:pPr>
+      <w:r>
+        <w:rPr>
+          <w:b/>
+        </w:rPr>
+        <w:t>Risposta</w:t>
+      </w:r>
+      <w:r>
+        <w:t>: è sufficiente una reportistica.</w:t>
+      </w:r>
+    </w:p>
+    <w:p>
+      <w:pPr>
+        <w:pStyle w:val="Paragrafoelenco"/>
+        <w:ind w:left="1080"/>
+        <w:jc w:val="both"/>
+      </w:pPr>
+    </w:p>
+    <w:p>
+      <w:pPr>
+        <w:pStyle w:val="Paragrafoelenco"/>
+        <w:numPr>
+          <w:ilvl w:val="0"/>
+          <w:numId w:val="2"/>
+        </w:numPr>
+        <w:jc w:val="both"/>
+      </w:pPr>
+      <w:r>
+        <w:t>“</w:t>
+      </w:r>
+      <w:r>
+        <w:rPr>
+          <w:i/>
+        </w:rPr>
+        <w:t xml:space="preserve">I clienti dovranno essere rintracciabili </w:t>
+      </w:r>
+      <w:r>
+        <w:rPr>
+          <w:i/>
+        </w:rPr>
+        <w:t>e deve essere tenuta traccia del cliente e dei video che ha in noleggio</w:t>
+      </w:r>
+      <w:r>
+        <w:t>”.</w:t>
+      </w:r>
+    </w:p>
+    <w:p>
+      <w:pPr>
+        <w:pStyle w:val="Paragrafoelenco"/>
+        <w:ind w:left="1080"/>
+        <w:jc w:val="both"/>
+      </w:pPr>
+      <w:r>
+        <w:rPr>
+          <w:b/>
+        </w:rPr>
+        <w:t>Domanda</w:t>
+      </w:r>
+      <w:r>
+        <w:t>: la visualizzazione dei video in noleggio (attivi e passati) dovrà essere condivisa da tutti i punti vendita, o dovranno essere visualizzati i noleggi relativi al singolo punto vendita?</w:t>
+      </w:r>
+    </w:p>
+    <w:p>
+      <w:pPr>
+        <w:pStyle w:val="Paragrafoelenco"/>
+        <w:ind w:left="1080"/>
+        <w:jc w:val="both"/>
+      </w:pPr>
+      <w:r>
+        <w:rPr>
+          <w:b/>
+        </w:rPr>
+        <w:t>Risposta</w:t>
+      </w:r>
+      <w:r>
+        <w:t>: ogni punto vendita dovrà visualizzare i propri noleggi attivi e passati relativi a quel cliente.</w:t>
       </w:r>
     </w:p>
     <w:p>
@@ -1059,6 +1548,7 @@
       </w:pPr>
       <w:proofErr w:type="spellStart"/>
       <w:r>
+        <w:lastRenderedPageBreak/>
         <w:t>SignUp</w:t>
       </w:r>
       <w:proofErr w:type="spellEnd"/>
@@ -1082,624 +1572,620 @@
         </w:rPr>
       </w:pPr>
       <w:r>
+        <w:t xml:space="preserve">Login: consente agli utenti di effettuare il login al sito. Se l’autenticazione va a buon fine viene generato il Token di sicurezza che servirà poi ad </w:t>
+      </w:r>
+      <w:proofErr w:type="spellStart"/>
+      <w:r>
+        <w:t>Angular</w:t>
+      </w:r>
+      <w:proofErr w:type="spellEnd"/>
+      <w:r>
+        <w:t xml:space="preserve"> per creare il cookie di sessione.</w:t>
+      </w:r>
+    </w:p>
+    <w:p>
+      <w:pPr>
+        <w:pStyle w:val="Paragrafoelenco"/>
+        <w:numPr>
+          <w:ilvl w:val="0"/>
+          <w:numId w:val="2"/>
+        </w:numPr>
+        <w:jc w:val="both"/>
+        <w:rPr>
+          <w:u w:val="single"/>
+        </w:rPr>
+      </w:pPr>
+      <w:proofErr w:type="spellStart"/>
+      <w:r>
+        <w:rPr>
+          <w:u w:val="single"/>
+        </w:rPr>
+        <w:t>CarService.php</w:t>
+      </w:r>
+      <w:proofErr w:type="spellEnd"/>
+      <w:r>
+        <w:rPr>
+          <w:u w:val="single"/>
+        </w:rPr>
+        <w:t xml:space="preserve"> (Servizio)</w:t>
+      </w:r>
+    </w:p>
+    <w:p>
+      <w:pPr>
+        <w:pStyle w:val="Paragrafoelenco"/>
+        <w:ind w:left="1080"/>
+        <w:jc w:val="both"/>
+        <w:rPr>
+          <w:u w:val="single"/>
+        </w:rPr>
+      </w:pPr>
+    </w:p>
+    <w:p>
+      <w:pPr>
+        <w:pStyle w:val="Paragrafoelenco"/>
+        <w:ind w:left="1080"/>
+        <w:jc w:val="both"/>
+      </w:pPr>
+      <w:r>
+        <w:t xml:space="preserve">Contiene gli </w:t>
+      </w:r>
+      <w:proofErr w:type="spellStart"/>
+      <w:r>
+        <w:t>endpoint</w:t>
+      </w:r>
+      <w:proofErr w:type="spellEnd"/>
+      <w:r>
+        <w:t xml:space="preserve"> che consentono di ricercare marca e modelli delle automobili inseriti nei componenti di </w:t>
+      </w:r>
+      <w:proofErr w:type="spellStart"/>
+      <w:r>
+        <w:t>autocomplete</w:t>
+      </w:r>
+      <w:proofErr w:type="spellEnd"/>
+      <w:r>
+        <w:t>.</w:t>
+      </w:r>
+    </w:p>
+    <w:p>
+      <w:pPr>
+        <w:pStyle w:val="Paragrafoelenco"/>
+        <w:ind w:left="1080"/>
+        <w:jc w:val="both"/>
+      </w:pPr>
+    </w:p>
+    <w:p>
+      <w:pPr>
+        <w:pStyle w:val="Paragrafoelenco"/>
+        <w:numPr>
+          <w:ilvl w:val="0"/>
+          <w:numId w:val="5"/>
+        </w:numPr>
+        <w:jc w:val="both"/>
+        <w:rPr>
+          <w:u w:val="single"/>
+        </w:rPr>
+      </w:pPr>
+      <w:proofErr w:type="spellStart"/>
+      <w:r>
+        <w:t>SearchCarsMake</w:t>
+      </w:r>
+      <w:proofErr w:type="spellEnd"/>
+      <w:r>
+        <w:t xml:space="preserve">: </w:t>
+      </w:r>
+      <w:r>
+        <w:t>effettua la ricerca nel Database della marca automobilistica passata come parametro (anche parziale).</w:t>
+      </w:r>
+    </w:p>
+    <w:p>
+      <w:pPr>
+        <w:pStyle w:val="Paragrafoelenco"/>
+        <w:numPr>
+          <w:ilvl w:val="0"/>
+          <w:numId w:val="5"/>
+        </w:numPr>
+        <w:jc w:val="both"/>
+      </w:pPr>
+      <w:proofErr w:type="spellStart"/>
+      <w:r>
+        <w:t>SearchCarsModel</w:t>
+      </w:r>
+      <w:proofErr w:type="spellEnd"/>
+      <w:r>
+        <w:t xml:space="preserve">: effettua la ricerca nel Database del modello dell’automobile </w:t>
+      </w:r>
+      <w:r>
+        <w:t>passata come parametro (anche parziale)</w:t>
+      </w:r>
+    </w:p>
+    <w:p>
+      <w:pPr>
+        <w:ind w:left="1080"/>
+        <w:jc w:val="both"/>
+      </w:pPr>
+    </w:p>
+    <w:p>
+      <w:pPr>
+        <w:pStyle w:val="Paragrafoelenco"/>
+        <w:numPr>
+          <w:ilvl w:val="0"/>
+          <w:numId w:val="2"/>
+        </w:numPr>
+        <w:jc w:val="both"/>
+        <w:rPr>
+          <w:u w:val="single"/>
+        </w:rPr>
+      </w:pPr>
+      <w:proofErr w:type="spellStart"/>
+      <w:r>
+        <w:rPr>
+          <w:u w:val="single"/>
+        </w:rPr>
+        <w:t>CitiesService.php</w:t>
+      </w:r>
+      <w:proofErr w:type="spellEnd"/>
+      <w:r>
+        <w:rPr>
+          <w:u w:val="single"/>
+        </w:rPr>
+        <w:t xml:space="preserve"> (Servizio)</w:t>
+      </w:r>
+    </w:p>
+    <w:p>
+      <w:pPr>
+        <w:pStyle w:val="Paragrafoelenco"/>
+        <w:ind w:left="1080"/>
+        <w:jc w:val="both"/>
+        <w:rPr>
+          <w:u w:val="single"/>
+        </w:rPr>
+      </w:pPr>
+    </w:p>
+    <w:p>
+      <w:pPr>
+        <w:pStyle w:val="Paragrafoelenco"/>
+        <w:ind w:left="1080"/>
+        <w:jc w:val="both"/>
+      </w:pPr>
+      <w:r>
+        <w:t xml:space="preserve">Contiene gli </w:t>
+      </w:r>
+      <w:proofErr w:type="spellStart"/>
+      <w:r>
+        <w:t>endpoint</w:t>
+      </w:r>
+      <w:proofErr w:type="spellEnd"/>
+      <w:r>
+        <w:t xml:space="preserve"> per la gestione delle città che possono essere cercate dagli utenti per creare i viaggi.</w:t>
+      </w:r>
+    </w:p>
+    <w:p>
+      <w:pPr>
+        <w:pStyle w:val="Paragrafoelenco"/>
+        <w:ind w:left="1080"/>
+        <w:jc w:val="both"/>
+      </w:pPr>
+    </w:p>
+    <w:p>
+      <w:pPr>
+        <w:pStyle w:val="Paragrafoelenco"/>
+        <w:numPr>
+          <w:ilvl w:val="0"/>
+          <w:numId w:val="6"/>
+        </w:numPr>
+        <w:jc w:val="both"/>
+      </w:pPr>
+      <w:proofErr w:type="spellStart"/>
+      <w:r>
+        <w:t>InsertCities</w:t>
+      </w:r>
+      <w:proofErr w:type="spellEnd"/>
+      <w:r>
+        <w:t xml:space="preserve">: </w:t>
+      </w:r>
+      <w:proofErr w:type="spellStart"/>
+      <w:r>
+        <w:t>endpoint</w:t>
+      </w:r>
+      <w:proofErr w:type="spellEnd"/>
+      <w:r>
+        <w:t xml:space="preserve"> che permette l’inserimento di una nuova città nel DB. </w:t>
+      </w:r>
+      <w:proofErr w:type="gramStart"/>
+      <w:r>
+        <w:t>E’</w:t>
+      </w:r>
+      <w:proofErr w:type="gramEnd"/>
+      <w:r>
+        <w:t xml:space="preserve"> stato utilizzato per effettuare la migrazione massiva da un CSV contenente una lista di città esterno alla tabella nel Database.</w:t>
+      </w:r>
+    </w:p>
+    <w:p>
+      <w:pPr>
+        <w:pStyle w:val="Paragrafoelenco"/>
+        <w:numPr>
+          <w:ilvl w:val="0"/>
+          <w:numId w:val="6"/>
+        </w:numPr>
+        <w:jc w:val="both"/>
+      </w:pPr>
+      <w:proofErr w:type="spellStart"/>
+      <w:r>
+        <w:t>SearchCities</w:t>
+      </w:r>
+      <w:proofErr w:type="spellEnd"/>
+      <w:r>
+        <w:t>: effettua la ricerca delle città passate come parametro (anche parziale)</w:t>
+      </w:r>
+    </w:p>
+    <w:p>
+      <w:pPr>
+        <w:pStyle w:val="Paragrafoelenco"/>
+        <w:ind w:left="1440"/>
+        <w:jc w:val="both"/>
+      </w:pPr>
+    </w:p>
+    <w:p>
+      <w:pPr>
+        <w:pStyle w:val="Paragrafoelenco"/>
+        <w:numPr>
+          <w:ilvl w:val="0"/>
+          <w:numId w:val="2"/>
+        </w:numPr>
+        <w:jc w:val="both"/>
+        <w:rPr>
+          <w:u w:val="single"/>
+        </w:rPr>
+      </w:pPr>
+      <w:proofErr w:type="spellStart"/>
+      <w:r>
+        <w:rPr>
+          <w:u w:val="single"/>
+        </w:rPr>
+        <w:t>MessageService.php</w:t>
+      </w:r>
+      <w:proofErr w:type="spellEnd"/>
+      <w:r>
+        <w:rPr>
+          <w:u w:val="single"/>
+        </w:rPr>
+        <w:t xml:space="preserve"> (Servizio)</w:t>
+      </w:r>
+    </w:p>
+    <w:p>
+      <w:pPr>
+        <w:pStyle w:val="Paragrafoelenco"/>
+        <w:ind w:left="1080"/>
+        <w:jc w:val="both"/>
+      </w:pPr>
+    </w:p>
+    <w:p>
+      <w:pPr>
+        <w:pStyle w:val="Paragrafoelenco"/>
+        <w:ind w:left="1080"/>
+        <w:jc w:val="both"/>
+      </w:pPr>
+      <w:r>
+        <w:t xml:space="preserve">Contiene gli </w:t>
+      </w:r>
+      <w:proofErr w:type="spellStart"/>
+      <w:r>
+        <w:t>endpoint</w:t>
+      </w:r>
+      <w:proofErr w:type="spellEnd"/>
+      <w:r>
+        <w:t xml:space="preserve"> per la gestione del sistema di messaggistica interno al sito.</w:t>
+      </w:r>
+    </w:p>
+    <w:p>
+      <w:pPr>
+        <w:pStyle w:val="Paragrafoelenco"/>
+        <w:ind w:left="1080"/>
+        <w:jc w:val="both"/>
+      </w:pPr>
+    </w:p>
+    <w:p>
+      <w:pPr>
+        <w:pStyle w:val="Paragrafoelenco"/>
+        <w:numPr>
+          <w:ilvl w:val="0"/>
+          <w:numId w:val="7"/>
+        </w:numPr>
+        <w:jc w:val="both"/>
+      </w:pPr>
+      <w:proofErr w:type="spellStart"/>
+      <w:r>
+        <w:t>InsertNewMessage</w:t>
+      </w:r>
+      <w:proofErr w:type="spellEnd"/>
+      <w:r>
+        <w:t>: inserisce nel Database il messaggio passato come parametro.</w:t>
+      </w:r>
+    </w:p>
+    <w:p>
+      <w:pPr>
+        <w:pStyle w:val="Paragrafoelenco"/>
+        <w:numPr>
+          <w:ilvl w:val="0"/>
+          <w:numId w:val="7"/>
+        </w:numPr>
+        <w:jc w:val="both"/>
+      </w:pPr>
+      <w:proofErr w:type="spellStart"/>
+      <w:r>
+        <w:t>InsertNewConversation</w:t>
+      </w:r>
+      <w:proofErr w:type="spellEnd"/>
+      <w:r>
+        <w:t>: inserisce nel Database una nuova conversazione.</w:t>
+      </w:r>
+    </w:p>
+    <w:p>
+      <w:pPr>
+        <w:pStyle w:val="Paragrafoelenco"/>
+        <w:numPr>
+          <w:ilvl w:val="0"/>
+          <w:numId w:val="7"/>
+        </w:numPr>
+        <w:jc w:val="both"/>
+      </w:pPr>
+      <w:proofErr w:type="spellStart"/>
+      <w:r>
+        <w:t>GetExistingConversation</w:t>
+      </w:r>
+      <w:proofErr w:type="spellEnd"/>
+      <w:r>
+        <w:t>: interroga il Database per recuperare un’eventuale conversazione già esistente tra due utenti.</w:t>
+      </w:r>
+    </w:p>
+    <w:p>
+      <w:pPr>
+        <w:pStyle w:val="Paragrafoelenco"/>
+        <w:numPr>
+          <w:ilvl w:val="0"/>
+          <w:numId w:val="7"/>
+        </w:numPr>
+        <w:jc w:val="both"/>
+      </w:pPr>
+      <w:proofErr w:type="spellStart"/>
+      <w:r>
+        <w:t>GetConversations</w:t>
+      </w:r>
+      <w:proofErr w:type="spellEnd"/>
+      <w:r>
+        <w:t>: recupera dal Database tutte le conversazioni esistenti per l’utente passato come parametro</w:t>
+      </w:r>
+      <w:r>
+        <w:t>.</w:t>
+      </w:r>
+    </w:p>
+    <w:p>
+      <w:pPr>
+        <w:pStyle w:val="Paragrafoelenco"/>
+        <w:numPr>
+          <w:ilvl w:val="0"/>
+          <w:numId w:val="7"/>
+        </w:numPr>
+        <w:jc w:val="both"/>
+      </w:pPr>
+      <w:proofErr w:type="spellStart"/>
+      <w:r>
+        <w:t>GetMessages</w:t>
+      </w:r>
+      <w:proofErr w:type="spellEnd"/>
+      <w:r>
+        <w:t>: recupera tutti i messaggi per la conversazione passata come parametro.</w:t>
+      </w:r>
+    </w:p>
+    <w:p>
+      <w:pPr>
+        <w:pStyle w:val="Paragrafoelenco"/>
+        <w:ind w:left="1440"/>
+        <w:jc w:val="both"/>
+      </w:pPr>
+    </w:p>
+    <w:p>
+      <w:pPr>
+        <w:pStyle w:val="Paragrafoelenco"/>
+        <w:numPr>
+          <w:ilvl w:val="0"/>
+          <w:numId w:val="2"/>
+        </w:numPr>
+        <w:jc w:val="both"/>
+        <w:rPr>
+          <w:u w:val="single"/>
+        </w:rPr>
+      </w:pPr>
+      <w:proofErr w:type="spellStart"/>
+      <w:r>
+        <w:rPr>
+          <w:u w:val="single"/>
+        </w:rPr>
+        <w:t>PeopleDetailService.php</w:t>
+      </w:r>
+      <w:proofErr w:type="spellEnd"/>
+      <w:r>
+        <w:rPr>
+          <w:u w:val="single"/>
+        </w:rPr>
+        <w:t xml:space="preserve"> (Servizio)</w:t>
+      </w:r>
+    </w:p>
+    <w:p>
+      <w:pPr>
+        <w:pStyle w:val="Paragrafoelenco"/>
+        <w:ind w:left="1080"/>
+        <w:jc w:val="both"/>
+        <w:rPr>
+          <w:u w:val="single"/>
+        </w:rPr>
+      </w:pPr>
+    </w:p>
+    <w:p>
+      <w:pPr>
+        <w:pStyle w:val="Paragrafoelenco"/>
+        <w:ind w:left="1080"/>
+        <w:jc w:val="both"/>
+      </w:pPr>
+      <w:r>
+        <w:t xml:space="preserve">Contiene gli </w:t>
+      </w:r>
+      <w:proofErr w:type="spellStart"/>
+      <w:r>
+        <w:t>endpoint</w:t>
+      </w:r>
+      <w:proofErr w:type="spellEnd"/>
+      <w:r>
+        <w:t xml:space="preserve"> per la gestione dei dettagli personali degli utenti.</w:t>
+      </w:r>
+    </w:p>
+    <w:p>
+      <w:pPr>
+        <w:pStyle w:val="Paragrafoelenco"/>
+        <w:ind w:left="1080"/>
+        <w:jc w:val="both"/>
+      </w:pPr>
+    </w:p>
+    <w:p>
+      <w:pPr>
+        <w:pStyle w:val="Paragrafoelenco"/>
+        <w:numPr>
+          <w:ilvl w:val="0"/>
+          <w:numId w:val="8"/>
+        </w:numPr>
+        <w:jc w:val="both"/>
+      </w:pPr>
+      <w:proofErr w:type="spellStart"/>
+      <w:r>
+        <w:t>InsertDetails</w:t>
+      </w:r>
+      <w:proofErr w:type="spellEnd"/>
+      <w:r>
+        <w:t>: inserisce nel Database i dettagli personali compilati dall’utente.</w:t>
+      </w:r>
+    </w:p>
+    <w:p>
+      <w:pPr>
+        <w:pStyle w:val="Paragrafoelenco"/>
+        <w:numPr>
+          <w:ilvl w:val="0"/>
+          <w:numId w:val="8"/>
+        </w:numPr>
+        <w:jc w:val="both"/>
+      </w:pPr>
+      <w:proofErr w:type="spellStart"/>
+      <w:r>
+        <w:t>RetrieveDetails</w:t>
+      </w:r>
+      <w:proofErr w:type="spellEnd"/>
+      <w:r>
+        <w:t>: recupera i dettagli personali dell’utente passato come parametro.</w:t>
+      </w:r>
+    </w:p>
+    <w:p>
+      <w:pPr>
+        <w:pStyle w:val="Paragrafoelenco"/>
+        <w:ind w:left="1440"/>
+        <w:jc w:val="both"/>
+      </w:pPr>
+    </w:p>
+    <w:p>
+      <w:pPr>
+        <w:pStyle w:val="Paragrafoelenco"/>
+        <w:numPr>
+          <w:ilvl w:val="0"/>
+          <w:numId w:val="2"/>
+        </w:numPr>
+        <w:jc w:val="both"/>
+        <w:rPr>
+          <w:u w:val="single"/>
+        </w:rPr>
+      </w:pPr>
+      <w:proofErr w:type="spellStart"/>
+      <w:r>
+        <w:rPr>
+          <w:u w:val="single"/>
+        </w:rPr>
+        <w:t>TripService.php</w:t>
+      </w:r>
+      <w:proofErr w:type="spellEnd"/>
+      <w:r>
+        <w:rPr>
+          <w:u w:val="single"/>
+        </w:rPr>
+        <w:t xml:space="preserve"> (Servizio)</w:t>
+      </w:r>
+    </w:p>
+    <w:p>
+      <w:pPr>
+        <w:pStyle w:val="Paragrafoelenco"/>
+        <w:ind w:left="1080"/>
+        <w:jc w:val="both"/>
+      </w:pPr>
+    </w:p>
+    <w:p>
+      <w:pPr>
+        <w:pStyle w:val="Paragrafoelenco"/>
+        <w:ind w:left="1080"/>
+        <w:jc w:val="both"/>
+      </w:pPr>
+      <w:r>
+        <w:t xml:space="preserve">Contiene gli </w:t>
+      </w:r>
+      <w:proofErr w:type="spellStart"/>
+      <w:r>
+        <w:t>endpoint</w:t>
+      </w:r>
+      <w:proofErr w:type="spellEnd"/>
+      <w:r>
+        <w:t xml:space="preserve"> per la gestione dei Passaggi e delle prenotazioni.</w:t>
+      </w:r>
+    </w:p>
+    <w:p>
+      <w:pPr>
+        <w:pStyle w:val="Paragrafoelenco"/>
+        <w:ind w:left="1080"/>
+        <w:jc w:val="both"/>
+      </w:pPr>
+    </w:p>
+    <w:p>
+      <w:pPr>
+        <w:pStyle w:val="Paragrafoelenco"/>
+        <w:numPr>
+          <w:ilvl w:val="0"/>
+          <w:numId w:val="10"/>
+        </w:numPr>
+        <w:jc w:val="both"/>
+      </w:pPr>
+      <w:proofErr w:type="spellStart"/>
+      <w:r>
+        <w:t>SaveNewTrip</w:t>
+      </w:r>
+      <w:proofErr w:type="spellEnd"/>
+      <w:r>
+        <w:t xml:space="preserve">: inserisce nel Database </w:t>
+      </w:r>
+      <w:r>
+        <w:t>il Passaggio passato come parametro.</w:t>
+      </w:r>
+    </w:p>
+    <w:p>
+      <w:pPr>
+        <w:pStyle w:val="Paragrafoelenco"/>
+        <w:numPr>
+          <w:ilvl w:val="0"/>
+          <w:numId w:val="10"/>
+        </w:numPr>
+        <w:jc w:val="both"/>
+      </w:pPr>
+      <w:proofErr w:type="spellStart"/>
+      <w:r>
         <w:lastRenderedPageBreak/>
-        <w:t xml:space="preserve">Login: consente agli utenti di effettuare il login al sito. Se l’autenticazione va a buon fine viene generato il Token di sicurezza che servirà poi ad </w:t>
-      </w:r>
-      <w:proofErr w:type="spellStart"/>
-      <w:r>
-        <w:t>Angular</w:t>
-      </w:r>
-      <w:proofErr w:type="spellEnd"/>
-      <w:r>
-        <w:t xml:space="preserve"> per creare il cookie di sessione.</w:t>
-      </w:r>
-    </w:p>
-    <w:p>
-      <w:pPr>
-        <w:pStyle w:val="Paragrafoelenco"/>
-        <w:numPr>
-          <w:ilvl w:val="0"/>
-          <w:numId w:val="2"/>
-        </w:numPr>
-        <w:jc w:val="both"/>
-        <w:rPr>
-          <w:u w:val="single"/>
-        </w:rPr>
-      </w:pPr>
-      <w:proofErr w:type="spellStart"/>
-      <w:r>
-        <w:rPr>
-          <w:u w:val="single"/>
-        </w:rPr>
-        <w:t>CarService.php</w:t>
-      </w:r>
-      <w:proofErr w:type="spellEnd"/>
-      <w:r>
-        <w:rPr>
-          <w:u w:val="single"/>
-        </w:rPr>
-        <w:t xml:space="preserve"> (Servizio)</w:t>
-      </w:r>
-    </w:p>
-    <w:p>
-      <w:pPr>
-        <w:pStyle w:val="Paragrafoelenco"/>
-        <w:ind w:left="1080"/>
-        <w:jc w:val="both"/>
-        <w:rPr>
-          <w:u w:val="single"/>
-        </w:rPr>
-      </w:pPr>
-    </w:p>
-    <w:p>
-      <w:pPr>
-        <w:pStyle w:val="Paragrafoelenco"/>
-        <w:ind w:left="1080"/>
-        <w:jc w:val="both"/>
-      </w:pPr>
-      <w:r>
-        <w:t xml:space="preserve">Contiene gli </w:t>
-      </w:r>
-      <w:proofErr w:type="spellStart"/>
-      <w:r>
-        <w:t>endpoint</w:t>
-      </w:r>
-      <w:proofErr w:type="spellEnd"/>
-      <w:r>
-        <w:t xml:space="preserve"> che consentono di ricercare marca e modelli delle automobili inseriti nei componenti di </w:t>
-      </w:r>
-      <w:proofErr w:type="spellStart"/>
-      <w:r>
-        <w:t>autocomplete</w:t>
-      </w:r>
-      <w:proofErr w:type="spellEnd"/>
-      <w:r>
-        <w:t>.</w:t>
-      </w:r>
-    </w:p>
-    <w:p>
-      <w:pPr>
-        <w:pStyle w:val="Paragrafoelenco"/>
-        <w:ind w:left="1080"/>
-        <w:jc w:val="both"/>
-      </w:pPr>
-    </w:p>
-    <w:p>
-      <w:pPr>
-        <w:pStyle w:val="Paragrafoelenco"/>
-        <w:numPr>
-          <w:ilvl w:val="0"/>
-          <w:numId w:val="5"/>
-        </w:numPr>
-        <w:jc w:val="both"/>
-        <w:rPr>
-          <w:u w:val="single"/>
-        </w:rPr>
-      </w:pPr>
-      <w:proofErr w:type="spellStart"/>
-      <w:r>
-        <w:t>SearchCarsMake</w:t>
-      </w:r>
-      <w:proofErr w:type="spellEnd"/>
-      <w:r>
-        <w:t xml:space="preserve">: </w:t>
-      </w:r>
-      <w:r>
-        <w:t>effettua la ricerca nel Database della marca automobilistica passata come parametro (anche parziale).</w:t>
-      </w:r>
-    </w:p>
-    <w:p>
-      <w:pPr>
-        <w:pStyle w:val="Paragrafoelenco"/>
-        <w:numPr>
-          <w:ilvl w:val="0"/>
-          <w:numId w:val="5"/>
-        </w:numPr>
-        <w:jc w:val="both"/>
-      </w:pPr>
-      <w:proofErr w:type="spellStart"/>
-      <w:r>
-        <w:t>SearchCarsModel</w:t>
-      </w:r>
-      <w:proofErr w:type="spellEnd"/>
-      <w:r>
-        <w:t xml:space="preserve">: effettua la ricerca nel Database del modello dell’automobile </w:t>
-      </w:r>
-      <w:r>
-        <w:t>passata come parametro (anche parziale)</w:t>
-      </w:r>
-    </w:p>
-    <w:p>
-      <w:pPr>
-        <w:ind w:left="1080"/>
-        <w:jc w:val="both"/>
-      </w:pPr>
-    </w:p>
-    <w:p>
-      <w:pPr>
-        <w:pStyle w:val="Paragrafoelenco"/>
-        <w:numPr>
-          <w:ilvl w:val="0"/>
-          <w:numId w:val="2"/>
-        </w:numPr>
-        <w:jc w:val="both"/>
-        <w:rPr>
-          <w:u w:val="single"/>
-        </w:rPr>
-      </w:pPr>
-      <w:proofErr w:type="spellStart"/>
-      <w:r>
-        <w:rPr>
-          <w:u w:val="single"/>
-        </w:rPr>
-        <w:t>CitiesService.php</w:t>
-      </w:r>
-      <w:proofErr w:type="spellEnd"/>
-      <w:r>
-        <w:rPr>
-          <w:u w:val="single"/>
-        </w:rPr>
-        <w:t xml:space="preserve"> (Servizio)</w:t>
-      </w:r>
-    </w:p>
-    <w:p>
-      <w:pPr>
-        <w:pStyle w:val="Paragrafoelenco"/>
-        <w:ind w:left="1080"/>
-        <w:jc w:val="both"/>
-        <w:rPr>
-          <w:u w:val="single"/>
-        </w:rPr>
-      </w:pPr>
-    </w:p>
-    <w:p>
-      <w:pPr>
-        <w:pStyle w:val="Paragrafoelenco"/>
-        <w:ind w:left="1080"/>
-        <w:jc w:val="both"/>
-      </w:pPr>
-      <w:r>
-        <w:t xml:space="preserve">Contiene gli </w:t>
-      </w:r>
-      <w:proofErr w:type="spellStart"/>
-      <w:r>
-        <w:t>endpoint</w:t>
-      </w:r>
-      <w:proofErr w:type="spellEnd"/>
-      <w:r>
-        <w:t xml:space="preserve"> per la gestione delle città che possono essere cercate dagli utenti per creare i viaggi.</w:t>
-      </w:r>
-    </w:p>
-    <w:p>
-      <w:pPr>
-        <w:pStyle w:val="Paragrafoelenco"/>
-        <w:ind w:left="1080"/>
-        <w:jc w:val="both"/>
-      </w:pPr>
-    </w:p>
-    <w:p>
-      <w:pPr>
-        <w:pStyle w:val="Paragrafoelenco"/>
-        <w:numPr>
-          <w:ilvl w:val="0"/>
-          <w:numId w:val="6"/>
-        </w:numPr>
-        <w:jc w:val="both"/>
-      </w:pPr>
-      <w:proofErr w:type="spellStart"/>
-      <w:r>
-        <w:t>InsertCities</w:t>
-      </w:r>
-      <w:proofErr w:type="spellEnd"/>
-      <w:r>
-        <w:t xml:space="preserve">: </w:t>
-      </w:r>
-      <w:proofErr w:type="spellStart"/>
-      <w:r>
-        <w:t>endpoint</w:t>
-      </w:r>
-      <w:proofErr w:type="spellEnd"/>
-      <w:r>
-        <w:t xml:space="preserve"> che permette l’inserimento di una nuova città nel DB. </w:t>
-      </w:r>
-      <w:proofErr w:type="gramStart"/>
-      <w:r>
-        <w:t>E’</w:t>
-      </w:r>
-      <w:proofErr w:type="gramEnd"/>
-      <w:r>
-        <w:t xml:space="preserve"> stato utilizzato per effettuare la migrazione massiva da un CSV contenente una lista di città esterno alla tabella nel Database.</w:t>
-      </w:r>
-    </w:p>
-    <w:p>
-      <w:pPr>
-        <w:pStyle w:val="Paragrafoelenco"/>
-        <w:numPr>
-          <w:ilvl w:val="0"/>
-          <w:numId w:val="6"/>
-        </w:numPr>
-        <w:jc w:val="both"/>
-      </w:pPr>
-      <w:proofErr w:type="spellStart"/>
-      <w:r>
-        <w:t>SearchCities</w:t>
-      </w:r>
-      <w:proofErr w:type="spellEnd"/>
-      <w:r>
-        <w:t>: effettua la ricerca delle città passate come parametro (anche parziale)</w:t>
-      </w:r>
-    </w:p>
-    <w:p>
-      <w:pPr>
-        <w:pStyle w:val="Paragrafoelenco"/>
-        <w:ind w:left="1440"/>
-        <w:jc w:val="both"/>
-      </w:pPr>
-    </w:p>
-    <w:p>
-      <w:pPr>
-        <w:pStyle w:val="Paragrafoelenco"/>
-        <w:numPr>
-          <w:ilvl w:val="0"/>
-          <w:numId w:val="2"/>
-        </w:numPr>
-        <w:jc w:val="both"/>
-        <w:rPr>
-          <w:u w:val="single"/>
-        </w:rPr>
-      </w:pPr>
-      <w:proofErr w:type="spellStart"/>
-      <w:r>
-        <w:rPr>
-          <w:u w:val="single"/>
-        </w:rPr>
-        <w:t>MessageService.php</w:t>
-      </w:r>
-      <w:proofErr w:type="spellEnd"/>
-      <w:r>
-        <w:rPr>
-          <w:u w:val="single"/>
-        </w:rPr>
-        <w:t xml:space="preserve"> (Servizio)</w:t>
-      </w:r>
-    </w:p>
-    <w:p>
-      <w:pPr>
-        <w:pStyle w:val="Paragrafoelenco"/>
-        <w:ind w:left="1080"/>
-        <w:jc w:val="both"/>
-      </w:pPr>
-    </w:p>
-    <w:p>
-      <w:pPr>
-        <w:pStyle w:val="Paragrafoelenco"/>
-        <w:ind w:left="1080"/>
-        <w:jc w:val="both"/>
-      </w:pPr>
-      <w:r>
-        <w:t xml:space="preserve">Contiene gli </w:t>
-      </w:r>
-      <w:proofErr w:type="spellStart"/>
-      <w:r>
-        <w:t>endpoint</w:t>
-      </w:r>
-      <w:proofErr w:type="spellEnd"/>
-      <w:r>
-        <w:t xml:space="preserve"> per la gestione del sistema di messaggistica interno al sito.</w:t>
-      </w:r>
-    </w:p>
-    <w:p>
-      <w:pPr>
-        <w:pStyle w:val="Paragrafoelenco"/>
-        <w:ind w:left="1080"/>
-        <w:jc w:val="both"/>
-      </w:pPr>
-    </w:p>
-    <w:p>
-      <w:pPr>
-        <w:pStyle w:val="Paragrafoelenco"/>
-        <w:numPr>
-          <w:ilvl w:val="0"/>
-          <w:numId w:val="7"/>
-        </w:numPr>
-        <w:jc w:val="both"/>
-      </w:pPr>
-      <w:proofErr w:type="spellStart"/>
-      <w:r>
-        <w:t>InsertNewMessage</w:t>
-      </w:r>
-      <w:proofErr w:type="spellEnd"/>
-      <w:r>
-        <w:t>: inserisce nel Database il messaggio passato come parametro.</w:t>
-      </w:r>
-    </w:p>
-    <w:p>
-      <w:pPr>
-        <w:pStyle w:val="Paragrafoelenco"/>
-        <w:numPr>
-          <w:ilvl w:val="0"/>
-          <w:numId w:val="7"/>
-        </w:numPr>
-        <w:jc w:val="both"/>
-      </w:pPr>
-      <w:proofErr w:type="spellStart"/>
-      <w:r>
-        <w:t>InsertNewConversation</w:t>
-      </w:r>
-      <w:proofErr w:type="spellEnd"/>
-      <w:r>
-        <w:t>: inserisce nel Database una nuova conversazione.</w:t>
-      </w:r>
-    </w:p>
-    <w:p>
-      <w:pPr>
-        <w:pStyle w:val="Paragrafoelenco"/>
-        <w:numPr>
-          <w:ilvl w:val="0"/>
-          <w:numId w:val="7"/>
-        </w:numPr>
-        <w:jc w:val="both"/>
-      </w:pPr>
-      <w:proofErr w:type="spellStart"/>
-      <w:r>
-        <w:t>GetExistingConversation</w:t>
-      </w:r>
-      <w:proofErr w:type="spellEnd"/>
-      <w:r>
-        <w:t>: interroga il Database per recuperare un’eventuale conversazione già esistente tra due utenti.</w:t>
-      </w:r>
-    </w:p>
-    <w:p>
-      <w:pPr>
-        <w:pStyle w:val="Paragrafoelenco"/>
-        <w:numPr>
-          <w:ilvl w:val="0"/>
-          <w:numId w:val="7"/>
-        </w:numPr>
-        <w:jc w:val="both"/>
-      </w:pPr>
-      <w:proofErr w:type="spellStart"/>
-      <w:r>
-        <w:t>GetConversations</w:t>
-      </w:r>
-      <w:proofErr w:type="spellEnd"/>
-      <w:r>
-        <w:t>: recupera dal Database tutte le conversazioni esistenti per l’utente passato come parametro</w:t>
-      </w:r>
-      <w:r>
-        <w:t>.</w:t>
-      </w:r>
-    </w:p>
-    <w:p>
-      <w:pPr>
-        <w:pStyle w:val="Paragrafoelenco"/>
-        <w:numPr>
-          <w:ilvl w:val="0"/>
-          <w:numId w:val="7"/>
-        </w:numPr>
-        <w:jc w:val="both"/>
-      </w:pPr>
-      <w:proofErr w:type="spellStart"/>
-      <w:r>
-        <w:t>GetMessages</w:t>
-      </w:r>
-      <w:proofErr w:type="spellEnd"/>
-      <w:r>
-        <w:t>: recupera tutti i messaggi per la conversazione passata come parametro.</w:t>
-      </w:r>
-    </w:p>
-    <w:p>
-      <w:pPr>
-        <w:pStyle w:val="Paragrafoelenco"/>
-        <w:ind w:left="1440"/>
-        <w:jc w:val="both"/>
-      </w:pPr>
-    </w:p>
-    <w:p>
-      <w:pPr>
-        <w:pStyle w:val="Paragrafoelenco"/>
-        <w:numPr>
-          <w:ilvl w:val="0"/>
-          <w:numId w:val="2"/>
-        </w:numPr>
-        <w:jc w:val="both"/>
-        <w:rPr>
-          <w:u w:val="single"/>
-        </w:rPr>
-      </w:pPr>
-      <w:proofErr w:type="spellStart"/>
-      <w:r>
-        <w:rPr>
-          <w:u w:val="single"/>
-        </w:rPr>
-        <w:t>PeopleDetailService.php</w:t>
-      </w:r>
-      <w:proofErr w:type="spellEnd"/>
-      <w:r>
-        <w:rPr>
-          <w:u w:val="single"/>
-        </w:rPr>
-        <w:t xml:space="preserve"> (Servizio)</w:t>
-      </w:r>
-    </w:p>
-    <w:p>
-      <w:pPr>
-        <w:pStyle w:val="Paragrafoelenco"/>
-        <w:ind w:left="1080"/>
-        <w:jc w:val="both"/>
-        <w:rPr>
-          <w:u w:val="single"/>
-        </w:rPr>
-      </w:pPr>
-    </w:p>
-    <w:p>
-      <w:pPr>
-        <w:pStyle w:val="Paragrafoelenco"/>
-        <w:ind w:left="1080"/>
-        <w:jc w:val="both"/>
-      </w:pPr>
-      <w:r>
-        <w:t xml:space="preserve">Contiene gli </w:t>
-      </w:r>
-      <w:proofErr w:type="spellStart"/>
-      <w:r>
-        <w:t>endpoint</w:t>
-      </w:r>
-      <w:proofErr w:type="spellEnd"/>
-      <w:r>
-        <w:t xml:space="preserve"> per la gestione dei dettagli personali degli utenti.</w:t>
-      </w:r>
-    </w:p>
-    <w:p>
-      <w:pPr>
-        <w:pStyle w:val="Paragrafoelenco"/>
-        <w:ind w:left="1080"/>
-        <w:jc w:val="both"/>
-      </w:pPr>
-    </w:p>
-    <w:p>
-      <w:pPr>
-        <w:pStyle w:val="Paragrafoelenco"/>
-        <w:numPr>
-          <w:ilvl w:val="0"/>
-          <w:numId w:val="8"/>
-        </w:numPr>
-        <w:jc w:val="both"/>
-      </w:pPr>
-      <w:proofErr w:type="spellStart"/>
-      <w:r>
-        <w:t>InsertDetails</w:t>
-      </w:r>
-      <w:proofErr w:type="spellEnd"/>
-      <w:r>
-        <w:t>: inserisce nel Database i dettagli personali compilati dall’utente.</w:t>
-      </w:r>
-    </w:p>
-    <w:p>
-      <w:pPr>
-        <w:pStyle w:val="Paragrafoelenco"/>
-        <w:numPr>
-          <w:ilvl w:val="0"/>
-          <w:numId w:val="8"/>
-        </w:numPr>
-        <w:jc w:val="both"/>
-      </w:pPr>
-      <w:proofErr w:type="spellStart"/>
-      <w:r>
-        <w:t>RetrieveDetails</w:t>
-      </w:r>
-      <w:proofErr w:type="spellEnd"/>
-      <w:r>
-        <w:t>: recupera i dettagli personali dell’utente passato come parametro.</w:t>
-      </w:r>
-    </w:p>
-    <w:p>
-      <w:pPr>
-        <w:pStyle w:val="Paragrafoelenco"/>
-        <w:ind w:left="1440"/>
-        <w:jc w:val="both"/>
-      </w:pPr>
-    </w:p>
-    <w:p>
-      <w:pPr>
-        <w:pStyle w:val="Paragrafoelenco"/>
-        <w:numPr>
-          <w:ilvl w:val="0"/>
-          <w:numId w:val="2"/>
-        </w:numPr>
-        <w:jc w:val="both"/>
-        <w:rPr>
-          <w:u w:val="single"/>
-        </w:rPr>
-      </w:pPr>
-      <w:proofErr w:type="spellStart"/>
-      <w:r>
-        <w:rPr>
-          <w:u w:val="single"/>
-        </w:rPr>
-        <w:t>TripService.php</w:t>
-      </w:r>
-      <w:proofErr w:type="spellEnd"/>
-      <w:r>
-        <w:rPr>
-          <w:u w:val="single"/>
-        </w:rPr>
-        <w:t xml:space="preserve"> (Servizio)</w:t>
-      </w:r>
-    </w:p>
-    <w:p>
-      <w:pPr>
-        <w:pStyle w:val="Paragrafoelenco"/>
-        <w:ind w:left="1080"/>
-        <w:jc w:val="both"/>
-      </w:pPr>
-    </w:p>
-    <w:p>
-      <w:pPr>
-        <w:pStyle w:val="Paragrafoelenco"/>
-        <w:ind w:left="1080"/>
-        <w:jc w:val="both"/>
-      </w:pPr>
-      <w:r>
-        <w:t xml:space="preserve">Contiene gli </w:t>
-      </w:r>
-      <w:proofErr w:type="spellStart"/>
-      <w:r>
-        <w:t>endpoint</w:t>
-      </w:r>
-      <w:proofErr w:type="spellEnd"/>
-      <w:r>
-        <w:t xml:space="preserve"> per la gestione dei Passaggi e delle prenotazioni.</w:t>
-      </w:r>
-    </w:p>
-    <w:p>
-      <w:pPr>
-        <w:pStyle w:val="Paragrafoelenco"/>
-        <w:ind w:left="1080"/>
-        <w:jc w:val="both"/>
-      </w:pPr>
-    </w:p>
-    <w:p>
-      <w:pPr>
-        <w:pStyle w:val="Paragrafoelenco"/>
-        <w:numPr>
-          <w:ilvl w:val="0"/>
-          <w:numId w:val="10"/>
-        </w:numPr>
-        <w:jc w:val="both"/>
-      </w:pPr>
-      <w:proofErr w:type="spellStart"/>
-      <w:r>
-        <w:t>SaveNewTrip</w:t>
-      </w:r>
-      <w:proofErr w:type="spellEnd"/>
-      <w:r>
-        <w:t xml:space="preserve">: inserisce nel Database </w:t>
-      </w:r>
-      <w:r>
-        <w:t>il Passaggio passato come parametro.</w:t>
-      </w:r>
-    </w:p>
-    <w:p>
-      <w:pPr>
-        <w:pStyle w:val="Paragrafoelenco"/>
-        <w:numPr>
-          <w:ilvl w:val="0"/>
-          <w:numId w:val="10"/>
-        </w:numPr>
-        <w:jc w:val="both"/>
-      </w:pPr>
-      <w:proofErr w:type="spellStart"/>
-      <w:r>
         <w:t>GetTrips</w:t>
       </w:r>
       <w:proofErr w:type="spellEnd"/>
       <w:r>
-        <w:t xml:space="preserve">: recupera dal Database i Passaggi utilizzando diversi filtri: se è specificato l’ID del Passaggio, cercherà quest’ultimo; se è specificato l’ID del Conducente, cercherà tutti i </w:t>
-      </w:r>
-      <w:r>
-        <w:lastRenderedPageBreak/>
-        <w:t xml:space="preserve">Passaggi offerti da questi; se non sono specificati questi ID la </w:t>
+        <w:t xml:space="preserve">: recupera dal Database i Passaggi utilizzando diversi filtri: se è specificato l’ID del Passaggio, cercherà quest’ultimo; se è specificato l’ID del Conducente, cercherà tutti i Passaggi offerti da questi; se non sono specificati questi ID la </w:t>
       </w:r>
       <w:proofErr w:type="spellStart"/>
       <w:r>

</xml_diff>

<commit_message>
Fix vari e terminata creazione diagramma ER
</commit_message>
<xml_diff>
--- a/documentazione/RelazioneTecnicaWebApplication RentNet.docx
+++ b/documentazione/RelazioneTecnicaWebApplication RentNet.docx
@@ -43,16 +43,14 @@
         </w:rPr>
         <w:t xml:space="preserve">Web Application </w:t>
       </w:r>
-      <w:proofErr w:type="spellStart"/>
       <w:r>
         <w:rPr>
           <w:b/>
           <w:sz w:val="32"/>
           <w:szCs w:val="32"/>
         </w:rPr>
-        <w:t>CarSEA</w:t>
-      </w:r>
-      <w:proofErr w:type="spellEnd"/>
+        <w:t>Videonoleggio</w:t>
+      </w:r>
       <w:r>
         <w:rPr>
           <w:b/>
@@ -68,9 +66,25 @@
           <w:sz w:val="32"/>
           <w:szCs w:val="32"/>
         </w:rPr>
-        <w:t>BlaBlaCar</w:t>
+        <w:t>Rent</w:t>
       </w:r>
       <w:proofErr w:type="spellEnd"/>
+      <w:r>
+        <w:rPr>
+          <w:b/>
+          <w:sz w:val="32"/>
+          <w:szCs w:val="32"/>
+        </w:rPr>
+        <w:t xml:space="preserve"> </w:t>
+      </w:r>
+      <w:r>
+        <w:rPr>
+          <w:b/>
+          <w:sz w:val="32"/>
+          <w:szCs w:val="32"/>
+        </w:rPr>
+        <w:t>Net</w:t>
+      </w:r>
       <w:r>
         <w:rPr>
           <w:b/>
@@ -260,7 +274,7 @@
         <w:pStyle w:val="Paragrafoelenco"/>
         <w:numPr>
           <w:ilvl w:val="0"/>
-          <w:numId w:val="2"/>
+          <w:numId w:val="12"/>
         </w:numPr>
         <w:jc w:val="both"/>
       </w:pPr>
@@ -273,7 +287,7 @@
         <w:pStyle w:val="Paragrafoelenco"/>
         <w:numPr>
           <w:ilvl w:val="0"/>
-          <w:numId w:val="2"/>
+          <w:numId w:val="12"/>
         </w:numPr>
         <w:jc w:val="both"/>
       </w:pPr>
@@ -294,7 +308,7 @@
         <w:pStyle w:val="Paragrafoelenco"/>
         <w:numPr>
           <w:ilvl w:val="0"/>
-          <w:numId w:val="2"/>
+          <w:numId w:val="12"/>
         </w:numPr>
         <w:jc w:val="both"/>
       </w:pPr>
@@ -307,7 +321,7 @@
         <w:pStyle w:val="Paragrafoelenco"/>
         <w:numPr>
           <w:ilvl w:val="0"/>
-          <w:numId w:val="11"/>
+          <w:numId w:val="14"/>
         </w:numPr>
         <w:jc w:val="both"/>
       </w:pPr>
@@ -325,7 +339,7 @@
         <w:pStyle w:val="Paragrafoelenco"/>
         <w:numPr>
           <w:ilvl w:val="0"/>
-          <w:numId w:val="11"/>
+          <w:numId w:val="14"/>
         </w:numPr>
         <w:jc w:val="both"/>
       </w:pPr>
@@ -343,7 +357,7 @@
         <w:pStyle w:val="Paragrafoelenco"/>
         <w:numPr>
           <w:ilvl w:val="0"/>
-          <w:numId w:val="2"/>
+          <w:numId w:val="13"/>
         </w:numPr>
         <w:jc w:val="both"/>
       </w:pPr>
@@ -892,9 +906,12 @@
       <w:r>
         <w:t>, così da poter risolvere ambiguità che avrebbero impedito una corretta redazione dello schema concettuale.</w:t>
       </w:r>
-      <w:r>
-        <w:br/>
-      </w:r>
+    </w:p>
+    <w:p>
+      <w:pPr>
+        <w:pStyle w:val="Paragrafoelenco"/>
+        <w:jc w:val="both"/>
+      </w:pPr>
     </w:p>
     <w:p>
       <w:pPr>
@@ -912,10 +929,10 @@
         <w:rPr>
           <w:i/>
         </w:rPr>
-        <w:t>La società ha 6 fornitori che dopo 90 giorni di affitto ritirano la merce</w:t>
-      </w:r>
-      <w:r>
-        <w:t>”.</w:t>
+        <w:t>La società gestisce 8 punti vendita in varie località; in ogni punto vendita lavorano da 1 a 6 addetti più il responsabile del negozio.</w:t>
+      </w:r>
+      <w:r>
+        <w:t>”</w:t>
       </w:r>
     </w:p>
     <w:p>
@@ -931,15 +948,7 @@
         <w:t>Domanda</w:t>
       </w:r>
       <w:r>
-        <w:t xml:space="preserve">: è necessario gestire e predisporre un sistema di </w:t>
-      </w:r>
-      <w:proofErr w:type="spellStart"/>
-      <w:r>
-        <w:t>alert</w:t>
-      </w:r>
-      <w:proofErr w:type="spellEnd"/>
-      <w:r>
-        <w:t xml:space="preserve"> per la scadenza dei 90 giorni assieme a un sistema di reportistica tabellare? Bisogna inoltre gestire in qualche modo la mancata riconsegna dopo i 90 giorni?</w:t>
+        <w:t>: ogni punto vendita è dotato di un proprio database, o si desidera centralizzare tutta la persistenza all’interno di un database centralizzato?</w:t>
       </w:r>
     </w:p>
     <w:p>
@@ -955,11 +964,15 @@
         <w:t>Risposta</w:t>
       </w:r>
       <w:r>
-        <w:t>: non è necessario predisporre un sistema di avvisi, una tabella in cui sono presenti i giorni mancanti alla riconsegna è sufficiente. Non serve la gestione della mancata riconsegna.</w:t>
-      </w:r>
-      <w:r>
-        <w:br/>
-      </w:r>
+        <w:t>: desideriamo mantenere tutte le informazioni all’interno di un unico database.</w:t>
+      </w:r>
+    </w:p>
+    <w:p>
+      <w:pPr>
+        <w:pStyle w:val="Paragrafoelenco"/>
+        <w:ind w:left="1080"/>
+        <w:jc w:val="both"/>
+      </w:pPr>
     </w:p>
     <w:p>
       <w:pPr>
@@ -977,7 +990,7 @@
         <w:rPr>
           <w:i/>
         </w:rPr>
-        <w:t>Ogni settimana avviene uno scarico dei nuovi video e la restituzione dei video scaduti</w:t>
+        <w:t>La società ha 6 fornitori che dopo 90 giorni di affitto ritirano la merce</w:t>
       </w:r>
       <w:r>
         <w:t>”.</w:t>
@@ -996,7 +1009,15 @@
         <w:t>Domanda</w:t>
       </w:r>
       <w:r>
-        <w:t>: chi si occuperà dello scarico fisico e virtuale dei video? Come avviene la procedura di scarico/carico?</w:t>
+        <w:t xml:space="preserve">: è necessario gestire e predisporre un sistema di </w:t>
+      </w:r>
+      <w:proofErr w:type="spellStart"/>
+      <w:r>
+        <w:t>alert</w:t>
+      </w:r>
+      <w:proofErr w:type="spellEnd"/>
+      <w:r>
+        <w:t xml:space="preserve"> per la scadenza dei 90 giorni assieme a un sistema di reportistica tabellare? Bisogna inoltre gestire in qualche modo la mancata riconsegna dopo i 90 giorni?</w:t>
       </w:r>
     </w:p>
     <w:p>
@@ -1012,61 +1033,11 @@
         <w:t>Risposta</w:t>
       </w:r>
       <w:r>
-        <w:t>: principalmente saranno gli addetti ad occuparsi dello scarico/carico dei video, sia fisici che virtuali. Ogni settimana ci sarà un trasportatore che porterà i nuovi video e caricherà quelli vecchi.</w:t>
-      </w:r>
-    </w:p>
-    <w:p>
-      <w:pPr>
-        <w:pStyle w:val="Paragrafoelenco"/>
-        <w:ind w:left="1080"/>
-        <w:jc w:val="both"/>
-      </w:pPr>
-      <w:r>
-        <w:rPr>
-          <w:b/>
-        </w:rPr>
-        <w:t>Domanda</w:t>
-      </w:r>
-      <w:r>
-        <w:t xml:space="preserve">: è dunque necessario predisporre un </w:t>
-      </w:r>
-      <w:r>
-        <w:t>componente di gestione degli ordini che si interfacci con i sistemi dei fornitori?</w:t>
-      </w:r>
-    </w:p>
-    <w:p>
-      <w:pPr>
-        <w:pStyle w:val="Paragrafoelenco"/>
-        <w:ind w:left="1080"/>
-        <w:jc w:val="both"/>
-      </w:pPr>
-      <w:r>
-        <w:rPr>
-          <w:b/>
-        </w:rPr>
-        <w:lastRenderedPageBreak/>
-        <w:t>Risposta</w:t>
-      </w:r>
-      <w:r>
-        <w:t xml:space="preserve">: no. Utilizziamo un applicativo per gli ordini che è il medesimo per tutti i fornitori. </w:t>
-      </w:r>
-      <w:proofErr w:type="gramStart"/>
-      <w:r>
-        <w:t>E’</w:t>
-      </w:r>
-      <w:proofErr w:type="gramEnd"/>
-      <w:r>
-        <w:t xml:space="preserve"> sufficiente avere un report di tutti i video attualmente in magazzino.</w:t>
-      </w:r>
-    </w:p>
-    <w:p>
-      <w:pPr>
-        <w:pStyle w:val="Paragrafoelenco"/>
-        <w:ind w:left="1080"/>
-        <w:jc w:val="both"/>
-      </w:pPr>
-      <w:bookmarkStart w:id="0" w:name="_GoBack"/>
-      <w:bookmarkEnd w:id="0"/>
+        <w:t>: non è necessario predisporre un sistema di avvisi, una tabella in cui sono presenti i giorni mancanti alla riconsegna è sufficiente. Non serve la gestione della mancata riconsegna.</w:t>
+      </w:r>
+      <w:r>
+        <w:br/>
+      </w:r>
     </w:p>
     <w:p>
       <w:pPr>
@@ -1084,7 +1055,7 @@
         <w:rPr>
           <w:i/>
         </w:rPr>
-        <w:t>I punti vendita noleggiano i video a giorni interi e le tariffe sono decrescenti all’aumentare dei giorni di noleggio</w:t>
+        <w:t>Ogni settimana avviene uno scarico dei nuovi video e la restituzione dei video scaduti</w:t>
       </w:r>
       <w:r>
         <w:t>”.</w:t>
@@ -1103,7 +1074,7 @@
         <w:t>Domanda</w:t>
       </w:r>
       <w:r>
-        <w:t>: le tariffe sono sempre le stesse o vanno gestite tramite un pannello di amministrazione?</w:t>
+        <w:t>: chi si occuperà dello scarico fisico e virtuale dei video? Come avviene la procedura di scarico/carico?</w:t>
       </w:r>
     </w:p>
     <w:p>
@@ -1116,10 +1087,54 @@
         <w:rPr>
           <w:b/>
         </w:rPr>
+        <w:lastRenderedPageBreak/>
         <w:t>Risposta</w:t>
       </w:r>
       <w:r>
-        <w:t>: attualmente sono fisse e decise dal proprietario, ma in futuro potrebbe essere necessarie gestirle tramite un pannello amministrativo.</w:t>
+        <w:t>: principalmente saranno gli addetti ad occuparsi dello scarico/carico dei video, sia fisici che virtuali. Ogni settimana ci sarà un trasportatore che porterà i nuovi video e caricherà quelli vecchi.</w:t>
+      </w:r>
+    </w:p>
+    <w:p>
+      <w:pPr>
+        <w:pStyle w:val="Paragrafoelenco"/>
+        <w:ind w:left="1080"/>
+        <w:jc w:val="both"/>
+      </w:pPr>
+      <w:r>
+        <w:rPr>
+          <w:b/>
+        </w:rPr>
+        <w:t>Domanda</w:t>
+      </w:r>
+      <w:r>
+        <w:t xml:space="preserve">: è dunque necessario predisporre un </w:t>
+      </w:r>
+      <w:r>
+        <w:t>componente di gestione degli ordini che si interfacci con i sistemi dei fornitori?</w:t>
+      </w:r>
+    </w:p>
+    <w:p>
+      <w:pPr>
+        <w:pStyle w:val="Paragrafoelenco"/>
+        <w:ind w:left="1080"/>
+        <w:jc w:val="both"/>
+      </w:pPr>
+      <w:r>
+        <w:rPr>
+          <w:b/>
+        </w:rPr>
+        <w:t>Risposta</w:t>
+      </w:r>
+      <w:r>
+        <w:t xml:space="preserve">: no. Utilizziamo un applicativo per gli ordini che è il medesimo per tutti i fornitori. </w:t>
+      </w:r>
+      <w:proofErr w:type="gramStart"/>
+      <w:r>
+        <w:t>E’</w:t>
+      </w:r>
+      <w:proofErr w:type="gramEnd"/>
+      <w:r>
+        <w:t xml:space="preserve"> sufficiente avere un report di tutti i video attualmente in magazzino.</w:t>
       </w:r>
     </w:p>
     <w:p>
@@ -1145,7 +1160,7 @@
         <w:rPr>
           <w:i/>
         </w:rPr>
-        <w:t>Il responsabile del punto vendita può applicare gli sconti ad alcuni clienti fidelizzati, ma la politica degli sconti deve essere codificata</w:t>
+        <w:t>I punti vendita noleggiano i video a giorni interi e le tariffe sono decrescenti all’aumentare dei giorni di noleggio</w:t>
       </w:r>
       <w:r>
         <w:t>”.</w:t>
@@ -1164,10 +1179,7 @@
         <w:t>Domanda</w:t>
       </w:r>
       <w:r>
-        <w:t xml:space="preserve">: </w:t>
-      </w:r>
-      <w:r>
-        <w:t>la funzione di creazione e modifica dei record relativi ai clienti sarà disponibile a tutti i tipi di utenza, eccetto la scelta della fidelizzazione?</w:t>
+        <w:t>: le tariffe sono sempre le stesse o vanno gestite tramite un pannello di amministrazione?</w:t>
       </w:r>
     </w:p>
     <w:p>
@@ -1183,13 +1195,7 @@
         <w:t>Risposta</w:t>
       </w:r>
       <w:r>
-        <w:t>: esatto, tutti i dipendenti potranno creare utenze, ma unicamente i responsabili o il proprietario potranno scegliere il tipo d</w:t>
-      </w:r>
-      <w:r>
-        <w:t>i fidelizzazione da applicare ai clienti</w:t>
-      </w:r>
-      <w:r>
-        <w:t>.</w:t>
+        <w:t>: attualmente sono fisse e decise dal proprietario, ma in futuro potrebbe essere necessarie gestirle tramite un pannello amministrativo.</w:t>
       </w:r>
     </w:p>
     <w:p>
@@ -1215,10 +1221,10 @@
         <w:rPr>
           <w:i/>
         </w:rPr>
-        <w:t>Ogni cliente dovrà firmare una liberatoria per la legge sulla privacy e si dovrà tenere traccia delle coordinate del documento cartaceo corrispondente</w:t>
-      </w:r>
-      <w:r>
-        <w:t>”</w:t>
+        <w:t>Il responsabile del punto vendita può applicare gli sconti ad alcuni clienti fidelizzati, ma la politica degli sconti deve essere codificata</w:t>
+      </w:r>
+      <w:r>
+        <w:t>”.</w:t>
       </w:r>
     </w:p>
     <w:p>
@@ -1234,7 +1240,10 @@
         <w:t>Domanda</w:t>
       </w:r>
       <w:r>
-        <w:t>: può essere utile un meccanismo di upload del file cartaceo, così da averlo a disposizione per la stampa in qualsivoglia momento senza dover necessariamente andare a cercare il cartaceo in archivio?</w:t>
+        <w:t xml:space="preserve">: </w:t>
+      </w:r>
+      <w:r>
+        <w:t>la funzione di creazione e modifica dei record relativi ai clienti sarà disponibile a tutti i tipi di utenza, eccetto la scelta della fidelizzazione?</w:t>
       </w:r>
     </w:p>
     <w:p>
@@ -1250,7 +1259,13 @@
         <w:t>Risposta</w:t>
       </w:r>
       <w:r>
-        <w:t>: sì, può esserci molto utile.</w:t>
+        <w:t>: esatto, tutti i dipendenti potranno creare utenze, ma unicamente i responsabili o il proprietario potranno scegliere il tipo d</w:t>
+      </w:r>
+      <w:r>
+        <w:t>i fidelizzazione da applicare ai clienti</w:t>
+      </w:r>
+      <w:r>
+        <w:t>.</w:t>
       </w:r>
     </w:p>
     <w:p>
@@ -1276,10 +1291,10 @@
         <w:rPr>
           <w:i/>
         </w:rPr>
-        <w:t>Prenotazione dei titoli in uscita da parte dei clienti</w:t>
-      </w:r>
-      <w:r>
-        <w:t>”.</w:t>
+        <w:t>Ogni cliente dovrà firmare una liberatoria per la legge sulla privacy e si dovrà tenere traccia delle coordinate del documento cartaceo corrispondente</w:t>
+      </w:r>
+      <w:r>
+        <w:t>”</w:t>
       </w:r>
     </w:p>
     <w:p>
@@ -1295,7 +1310,7 @@
         <w:t>Domanda</w:t>
       </w:r>
       <w:r>
-        <w:t>: è necessario gestire le prenotazioni in modo tale che interagiscono con il conteggio dei noleggi effettuabili, o è sufficiente garantire un sistema di report che mostri quanti film sono stati prenotati?</w:t>
+        <w:t>: può essere utile un meccanismo di upload del file cartaceo, così da averlo a disposizione per la stampa in qualsivoglia momento senza dover necessariamente andare a cercare il cartaceo in archivio?</w:t>
       </w:r>
     </w:p>
     <w:p>
@@ -1311,7 +1326,7 @@
         <w:t>Risposta</w:t>
       </w:r>
       <w:r>
-        <w:t>: è sufficiente una reportistica.</w:t>
+        <w:t>: sì, può esserci molto utile.</w:t>
       </w:r>
     </w:p>
     <w:p>
@@ -1337,6 +1352,67 @@
         <w:rPr>
           <w:i/>
         </w:rPr>
+        <w:t>Prenotazione dei titoli in uscita da parte dei clienti</w:t>
+      </w:r>
+      <w:r>
+        <w:t>”.</w:t>
+      </w:r>
+    </w:p>
+    <w:p>
+      <w:pPr>
+        <w:pStyle w:val="Paragrafoelenco"/>
+        <w:ind w:left="1080"/>
+        <w:jc w:val="both"/>
+      </w:pPr>
+      <w:r>
+        <w:rPr>
+          <w:b/>
+        </w:rPr>
+        <w:t>Domanda</w:t>
+      </w:r>
+      <w:r>
+        <w:t>: è necessario gestire le prenotazioni in modo tale che interagiscono con il conteggio dei noleggi effettuabili, o è sufficiente garantire un sistema di report che mostri quanti film sono stati prenotati?</w:t>
+      </w:r>
+    </w:p>
+    <w:p>
+      <w:pPr>
+        <w:pStyle w:val="Paragrafoelenco"/>
+        <w:ind w:left="1080"/>
+        <w:jc w:val="both"/>
+      </w:pPr>
+      <w:r>
+        <w:rPr>
+          <w:b/>
+        </w:rPr>
+        <w:t>Risposta</w:t>
+      </w:r>
+      <w:r>
+        <w:t>: è sufficiente una reportistica.</w:t>
+      </w:r>
+    </w:p>
+    <w:p>
+      <w:pPr>
+        <w:pStyle w:val="Paragrafoelenco"/>
+        <w:ind w:left="1080"/>
+        <w:jc w:val="both"/>
+      </w:pPr>
+    </w:p>
+    <w:p>
+      <w:pPr>
+        <w:pStyle w:val="Paragrafoelenco"/>
+        <w:numPr>
+          <w:ilvl w:val="0"/>
+          <w:numId w:val="2"/>
+        </w:numPr>
+        <w:jc w:val="both"/>
+      </w:pPr>
+      <w:r>
+        <w:t>“</w:t>
+      </w:r>
+      <w:r>
+        <w:rPr>
+          <w:i/>
+        </w:rPr>
         <w:t xml:space="preserve">I clienti dovranno essere rintracciabili </w:t>
       </w:r>
       <w:r>
@@ -1384,6 +1460,146 @@
     <w:p>
       <w:pPr>
         <w:pStyle w:val="Paragrafoelenco"/>
+        <w:ind w:left="1080"/>
+        <w:jc w:val="both"/>
+      </w:pPr>
+    </w:p>
+    <w:p>
+      <w:pPr>
+        <w:pStyle w:val="Paragrafoelenco"/>
+        <w:numPr>
+          <w:ilvl w:val="0"/>
+          <w:numId w:val="2"/>
+        </w:numPr>
+        <w:jc w:val="both"/>
+      </w:pPr>
+      <w:r>
+        <w:t>I dipendenti dovranno noleggiare e prenotare i film richiesti dai clienti.</w:t>
+      </w:r>
+    </w:p>
+    <w:p>
+      <w:pPr>
+        <w:pStyle w:val="Paragrafoelenco"/>
+        <w:ind w:left="1080"/>
+        <w:jc w:val="both"/>
+      </w:pPr>
+      <w:r>
+        <w:rPr>
+          <w:b/>
+        </w:rPr>
+        <w:t>Domanda</w:t>
+      </w:r>
+      <w:r>
+        <w:t>: come avviene il noleggio? Il cliente porta le copie in cassa o esse vengono recuperate dall’addetto?</w:t>
+      </w:r>
+    </w:p>
+    <w:p>
+      <w:pPr>
+        <w:pStyle w:val="Paragrafoelenco"/>
+        <w:ind w:left="1080"/>
+        <w:jc w:val="both"/>
+      </w:pPr>
+      <w:r>
+        <w:rPr>
+          <w:b/>
+        </w:rPr>
+        <w:t>Risposta</w:t>
+      </w:r>
+      <w:r>
+        <w:t xml:space="preserve">: ogni cliente avrà una propria tessera che dovrà presentare all’addetto in cassa. Una volta scelti i film, il dipendente </w:t>
+      </w:r>
+      <w:r>
+        <w:t xml:space="preserve">dovrà selezionare i film da noleggiare inserendo la matricola del cliente. Le copie verranno prese automaticamente dal magazzino tramite un macchinario </w:t>
+      </w:r>
+      <w:r>
+        <w:lastRenderedPageBreak/>
+        <w:t>apposito, che recupererà i film non danneggiati e con la data di restituzione al fornitore il più lontana possibile.</w:t>
+      </w:r>
+    </w:p>
+    <w:p>
+      <w:pPr>
+        <w:pStyle w:val="Paragrafoelenco"/>
+        <w:ind w:left="1080"/>
+        <w:jc w:val="both"/>
+      </w:pPr>
+      <w:r>
+        <w:rPr>
+          <w:b/>
+        </w:rPr>
+        <w:t>Domanda</w:t>
+      </w:r>
+      <w:r>
+        <w:t>:</w:t>
+      </w:r>
+      <w:r>
+        <w:t xml:space="preserve"> per la gestione</w:t>
+      </w:r>
+      <w:r>
+        <w:t xml:space="preserve"> </w:t>
+      </w:r>
+      <w:r>
+        <w:t>del</w:t>
+      </w:r>
+      <w:r>
+        <w:t xml:space="preserve">l’eventualità che più clienti possano voler noleggiare l’ultima copia </w:t>
+      </w:r>
+      <w:r>
+        <w:t xml:space="preserve">di un film nello stesso momento pensavamo di introdurre un meccanismo di prenotazione delle copie quando l’addetto procederà a premere il pulsante “Noleggia”: le copie verranno temporaneamente considerate come già noleggiate e quindi non disponibili alle </w:t>
+      </w:r>
+      <w:proofErr w:type="spellStart"/>
+      <w:r>
+        <w:t>query</w:t>
+      </w:r>
+      <w:proofErr w:type="spellEnd"/>
+      <w:r>
+        <w:t xml:space="preserve"> che si occuperanno di recuperare le copie noleggiabili. Predisporremo un evento che girerà secondo una determinata schedulazione: questo evento richiamerà una </w:t>
+      </w:r>
+      <w:proofErr w:type="spellStart"/>
+      <w:r>
+        <w:t>stored</w:t>
+      </w:r>
+      <w:proofErr w:type="spellEnd"/>
+      <w:r>
+        <w:t xml:space="preserve"> procedure </w:t>
+      </w:r>
+      <w:proofErr w:type="gramStart"/>
+      <w:r>
+        <w:t>che  verificherà</w:t>
+      </w:r>
+      <w:proofErr w:type="gramEnd"/>
+      <w:r>
+        <w:t xml:space="preserve"> la data di “prenotazione” del noleggio, e se sarà superiore rispetto al range temporale prefissato, la libererà rendendola nuovamente disponibile. La stessa </w:t>
+      </w:r>
+      <w:proofErr w:type="spellStart"/>
+      <w:r>
+        <w:t>stored</w:t>
+      </w:r>
+      <w:proofErr w:type="spellEnd"/>
+      <w:r>
+        <w:t xml:space="preserve"> procedure verrà chiamata ogniqualvolta verrà fatto l’accesso alla pagina relativa ai noleggi. Può andare bene?</w:t>
+      </w:r>
+    </w:p>
+    <w:p>
+      <w:pPr>
+        <w:pStyle w:val="Paragrafoelenco"/>
+        <w:ind w:left="1080"/>
+        <w:jc w:val="both"/>
+      </w:pPr>
+      <w:r>
+        <w:rPr>
+          <w:b/>
+        </w:rPr>
+        <w:t>Risposta</w:t>
+      </w:r>
+      <w:r>
+        <w:t>:</w:t>
+      </w:r>
+      <w:r>
+        <w:t xml:space="preserve"> certamente. </w:t>
+      </w:r>
+    </w:p>
+    <w:p>
+      <w:pPr>
         <w:jc w:val="both"/>
       </w:pPr>
     </w:p>
@@ -1403,1193 +1619,32 @@
         <w:rPr>
           <w:b/>
         </w:rPr>
-        <w:t>Analisi codice sorgente</w:t>
-      </w:r>
-      <w:r>
-        <w:rPr>
-          <w:b/>
-        </w:rPr>
-        <w:t xml:space="preserve"> e script PHP</w:t>
-      </w:r>
-    </w:p>
-    <w:p>
-      <w:pPr>
-        <w:pStyle w:val="Paragrafoelenco"/>
-        <w:jc w:val="both"/>
-      </w:pPr>
-    </w:p>
-    <w:p>
-      <w:pPr>
-        <w:ind w:firstLine="708"/>
-        <w:jc w:val="both"/>
-        <w:rPr>
-          <w:i/>
-          <w:u w:val="single"/>
-        </w:rPr>
-      </w:pPr>
-      <w:r>
-        <w:rPr>
-          <w:i/>
-          <w:u w:val="single"/>
-        </w:rPr>
-        <w:t>Script Servizi PHP</w:t>
-      </w:r>
-    </w:p>
-    <w:p>
-      <w:pPr>
-        <w:ind w:left="708"/>
-        <w:jc w:val="both"/>
-      </w:pPr>
-      <w:r>
-        <w:t xml:space="preserve">Nella cartella </w:t>
-      </w:r>
-      <w:proofErr w:type="spellStart"/>
-      <w:r>
-        <w:t>Models</w:t>
-      </w:r>
-      <w:proofErr w:type="spellEnd"/>
-      <w:r>
-        <w:t xml:space="preserve"> sono presenti le classi che vengono utilizzate dagli altri fogli PHP. Di seguito verranno elencati tutti gli script PHP che rappresentano i servizi utilizzati per le chiamate REST. Per ogni servizio verranno elencati e descritti gli </w:t>
-      </w:r>
-      <w:proofErr w:type="spellStart"/>
-      <w:r>
-        <w:t>endpoint</w:t>
-      </w:r>
-      <w:proofErr w:type="spellEnd"/>
-      <w:r>
-        <w:t>.</w:t>
-      </w:r>
-    </w:p>
-    <w:p>
-      <w:pPr>
-        <w:pStyle w:val="Paragrafoelenco"/>
-        <w:numPr>
-          <w:ilvl w:val="0"/>
-          <w:numId w:val="2"/>
-        </w:numPr>
-        <w:jc w:val="both"/>
-        <w:rPr>
-          <w:u w:val="single"/>
-        </w:rPr>
-      </w:pPr>
-      <w:proofErr w:type="spellStart"/>
-      <w:r>
-        <w:rPr>
-          <w:u w:val="single"/>
-        </w:rPr>
-        <w:t>AuthenticationService.php</w:t>
-      </w:r>
-      <w:proofErr w:type="spellEnd"/>
-      <w:r>
-        <w:rPr>
-          <w:u w:val="single"/>
-        </w:rPr>
-        <w:t xml:space="preserve"> (</w:t>
-      </w:r>
-      <w:r>
-        <w:rPr>
-          <w:u w:val="single"/>
-        </w:rPr>
-        <w:t>Servizio</w:t>
-      </w:r>
-      <w:r>
-        <w:rPr>
-          <w:u w:val="single"/>
-        </w:rPr>
-        <w:t>)</w:t>
-      </w:r>
-    </w:p>
-    <w:p>
-      <w:pPr>
-        <w:pStyle w:val="Paragrafoelenco"/>
-        <w:ind w:left="1080"/>
-        <w:jc w:val="both"/>
-        <w:rPr>
-          <w:u w:val="single"/>
-        </w:rPr>
-      </w:pPr>
-    </w:p>
-    <w:p>
-      <w:pPr>
-        <w:pStyle w:val="Paragrafoelenco"/>
-        <w:ind w:left="1080"/>
-        <w:jc w:val="both"/>
-      </w:pPr>
-      <w:r>
-        <w:t xml:space="preserve">Contiene gli </w:t>
-      </w:r>
-      <w:proofErr w:type="spellStart"/>
-      <w:r>
-        <w:t>endpoint</w:t>
-      </w:r>
-      <w:proofErr w:type="spellEnd"/>
-      <w:r>
-        <w:t xml:space="preserve"> che permettono di gestire l’autenticazione.</w:t>
-      </w:r>
-    </w:p>
-    <w:p>
-      <w:pPr>
-        <w:pStyle w:val="Paragrafoelenco"/>
-        <w:ind w:left="1080"/>
-        <w:jc w:val="both"/>
-      </w:pPr>
-    </w:p>
-    <w:p>
-      <w:pPr>
-        <w:pStyle w:val="Paragrafoelenco"/>
-        <w:numPr>
-          <w:ilvl w:val="0"/>
-          <w:numId w:val="4"/>
-        </w:numPr>
-        <w:jc w:val="both"/>
-        <w:rPr>
-          <w:u w:val="single"/>
-        </w:rPr>
-      </w:pPr>
-      <w:proofErr w:type="spellStart"/>
-      <w:r>
-        <w:lastRenderedPageBreak/>
-        <w:t>SignUp</w:t>
-      </w:r>
-      <w:proofErr w:type="spellEnd"/>
-      <w:r>
-        <w:t>: gestisce la creazione delle utenze.</w:t>
-      </w:r>
-      <w:r>
-        <w:t xml:space="preserve"> Viene effettuato un controllo per verificare che l’username o l’email non siano già stati inseriti nel DB.</w:t>
-      </w:r>
-    </w:p>
-    <w:p>
-      <w:pPr>
-        <w:pStyle w:val="Paragrafoelenco"/>
-        <w:numPr>
-          <w:ilvl w:val="0"/>
-          <w:numId w:val="4"/>
-        </w:numPr>
-        <w:jc w:val="both"/>
-        <w:rPr>
-          <w:u w:val="single"/>
-        </w:rPr>
-      </w:pPr>
-      <w:r>
-        <w:t xml:space="preserve">Login: consente agli utenti di effettuare il login al sito. Se l’autenticazione va a buon fine viene generato il Token di sicurezza che servirà poi ad </w:t>
-      </w:r>
-      <w:proofErr w:type="spellStart"/>
-      <w:r>
-        <w:t>Angular</w:t>
-      </w:r>
-      <w:proofErr w:type="spellEnd"/>
-      <w:r>
-        <w:t xml:space="preserve"> per creare il cookie di sessione.</w:t>
-      </w:r>
-    </w:p>
-    <w:p>
-      <w:pPr>
-        <w:pStyle w:val="Paragrafoelenco"/>
-        <w:numPr>
-          <w:ilvl w:val="0"/>
-          <w:numId w:val="2"/>
-        </w:numPr>
-        <w:jc w:val="both"/>
-        <w:rPr>
-          <w:u w:val="single"/>
-        </w:rPr>
-      </w:pPr>
-      <w:proofErr w:type="spellStart"/>
-      <w:r>
-        <w:rPr>
-          <w:u w:val="single"/>
-        </w:rPr>
-        <w:t>CarService.php</w:t>
-      </w:r>
-      <w:proofErr w:type="spellEnd"/>
-      <w:r>
-        <w:rPr>
-          <w:u w:val="single"/>
-        </w:rPr>
-        <w:t xml:space="preserve"> (Servizio)</w:t>
-      </w:r>
-    </w:p>
-    <w:p>
-      <w:pPr>
-        <w:pStyle w:val="Paragrafoelenco"/>
-        <w:ind w:left="1080"/>
-        <w:jc w:val="both"/>
-        <w:rPr>
-          <w:u w:val="single"/>
-        </w:rPr>
-      </w:pPr>
-    </w:p>
-    <w:p>
-      <w:pPr>
-        <w:pStyle w:val="Paragrafoelenco"/>
-        <w:ind w:left="1080"/>
-        <w:jc w:val="both"/>
-      </w:pPr>
-      <w:r>
-        <w:t xml:space="preserve">Contiene gli </w:t>
-      </w:r>
-      <w:proofErr w:type="spellStart"/>
-      <w:r>
-        <w:t>endpoint</w:t>
-      </w:r>
-      <w:proofErr w:type="spellEnd"/>
-      <w:r>
-        <w:t xml:space="preserve"> che consentono di ricercare marca e modelli delle automobili inseriti nei componenti di </w:t>
-      </w:r>
-      <w:proofErr w:type="spellStart"/>
-      <w:r>
-        <w:t>autocomplete</w:t>
-      </w:r>
-      <w:proofErr w:type="spellEnd"/>
-      <w:r>
-        <w:t>.</w:t>
-      </w:r>
-    </w:p>
-    <w:p>
-      <w:pPr>
-        <w:pStyle w:val="Paragrafoelenco"/>
-        <w:ind w:left="1080"/>
-        <w:jc w:val="both"/>
-      </w:pPr>
-    </w:p>
-    <w:p>
-      <w:pPr>
-        <w:pStyle w:val="Paragrafoelenco"/>
-        <w:numPr>
-          <w:ilvl w:val="0"/>
-          <w:numId w:val="5"/>
-        </w:numPr>
-        <w:jc w:val="both"/>
-        <w:rPr>
-          <w:u w:val="single"/>
-        </w:rPr>
-      </w:pPr>
-      <w:proofErr w:type="spellStart"/>
-      <w:r>
-        <w:t>SearchCarsMake</w:t>
-      </w:r>
-      <w:proofErr w:type="spellEnd"/>
-      <w:r>
-        <w:t xml:space="preserve">: </w:t>
-      </w:r>
-      <w:r>
-        <w:t>effettua la ricerca nel Database della marca automobilistica passata come parametro (anche parziale).</w:t>
-      </w:r>
-    </w:p>
-    <w:p>
-      <w:pPr>
-        <w:pStyle w:val="Paragrafoelenco"/>
-        <w:numPr>
-          <w:ilvl w:val="0"/>
-          <w:numId w:val="5"/>
-        </w:numPr>
-        <w:jc w:val="both"/>
-      </w:pPr>
-      <w:proofErr w:type="spellStart"/>
-      <w:r>
-        <w:t>SearchCarsModel</w:t>
-      </w:r>
-      <w:proofErr w:type="spellEnd"/>
-      <w:r>
-        <w:t xml:space="preserve">: effettua la ricerca nel Database del modello dell’automobile </w:t>
-      </w:r>
-      <w:r>
-        <w:t>passata come parametro (anche parziale)</w:t>
-      </w:r>
-    </w:p>
-    <w:p>
-      <w:pPr>
-        <w:ind w:left="1080"/>
-        <w:jc w:val="both"/>
-      </w:pPr>
-    </w:p>
-    <w:p>
-      <w:pPr>
-        <w:pStyle w:val="Paragrafoelenco"/>
-        <w:numPr>
-          <w:ilvl w:val="0"/>
-          <w:numId w:val="2"/>
-        </w:numPr>
-        <w:jc w:val="both"/>
-        <w:rPr>
-          <w:u w:val="single"/>
-        </w:rPr>
-      </w:pPr>
-      <w:proofErr w:type="spellStart"/>
-      <w:r>
-        <w:rPr>
-          <w:u w:val="single"/>
-        </w:rPr>
-        <w:t>CitiesService.php</w:t>
-      </w:r>
-      <w:proofErr w:type="spellEnd"/>
-      <w:r>
-        <w:rPr>
-          <w:u w:val="single"/>
-        </w:rPr>
-        <w:t xml:space="preserve"> (Servizio)</w:t>
-      </w:r>
-    </w:p>
-    <w:p>
-      <w:pPr>
-        <w:pStyle w:val="Paragrafoelenco"/>
-        <w:ind w:left="1080"/>
-        <w:jc w:val="both"/>
-        <w:rPr>
-          <w:u w:val="single"/>
-        </w:rPr>
-      </w:pPr>
-    </w:p>
-    <w:p>
-      <w:pPr>
-        <w:pStyle w:val="Paragrafoelenco"/>
-        <w:ind w:left="1080"/>
-        <w:jc w:val="both"/>
-      </w:pPr>
-      <w:r>
-        <w:t xml:space="preserve">Contiene gli </w:t>
-      </w:r>
-      <w:proofErr w:type="spellStart"/>
-      <w:r>
-        <w:t>endpoint</w:t>
-      </w:r>
-      <w:proofErr w:type="spellEnd"/>
-      <w:r>
-        <w:t xml:space="preserve"> per la gestione delle città che possono essere cercate dagli utenti per creare i viaggi.</w:t>
-      </w:r>
-    </w:p>
-    <w:p>
-      <w:pPr>
-        <w:pStyle w:val="Paragrafoelenco"/>
-        <w:ind w:left="1080"/>
-        <w:jc w:val="both"/>
-      </w:pPr>
-    </w:p>
-    <w:p>
-      <w:pPr>
-        <w:pStyle w:val="Paragrafoelenco"/>
-        <w:numPr>
-          <w:ilvl w:val="0"/>
-          <w:numId w:val="6"/>
-        </w:numPr>
-        <w:jc w:val="both"/>
-      </w:pPr>
-      <w:proofErr w:type="spellStart"/>
-      <w:r>
-        <w:t>InsertCities</w:t>
-      </w:r>
-      <w:proofErr w:type="spellEnd"/>
-      <w:r>
-        <w:t xml:space="preserve">: </w:t>
-      </w:r>
-      <w:proofErr w:type="spellStart"/>
-      <w:r>
-        <w:t>endpoint</w:t>
-      </w:r>
-      <w:proofErr w:type="spellEnd"/>
-      <w:r>
-        <w:t xml:space="preserve"> che permette l’inserimento di una nuova città nel DB. </w:t>
-      </w:r>
-      <w:proofErr w:type="gramStart"/>
-      <w:r>
-        <w:t>E’</w:t>
-      </w:r>
-      <w:proofErr w:type="gramEnd"/>
-      <w:r>
-        <w:t xml:space="preserve"> stato utilizzato per effettuare la migrazione massiva da un CSV contenente una lista di città esterno alla tabella nel Database.</w:t>
-      </w:r>
-    </w:p>
-    <w:p>
-      <w:pPr>
-        <w:pStyle w:val="Paragrafoelenco"/>
-        <w:numPr>
-          <w:ilvl w:val="0"/>
-          <w:numId w:val="6"/>
-        </w:numPr>
-        <w:jc w:val="both"/>
-      </w:pPr>
-      <w:proofErr w:type="spellStart"/>
-      <w:r>
-        <w:t>SearchCities</w:t>
-      </w:r>
-      <w:proofErr w:type="spellEnd"/>
-      <w:r>
-        <w:t>: effettua la ricerca delle città passate come parametro (anche parziale)</w:t>
-      </w:r>
-    </w:p>
-    <w:p>
-      <w:pPr>
-        <w:pStyle w:val="Paragrafoelenco"/>
-        <w:ind w:left="1440"/>
-        <w:jc w:val="both"/>
-      </w:pPr>
-    </w:p>
-    <w:p>
-      <w:pPr>
-        <w:pStyle w:val="Paragrafoelenco"/>
-        <w:numPr>
-          <w:ilvl w:val="0"/>
-          <w:numId w:val="2"/>
-        </w:numPr>
-        <w:jc w:val="both"/>
-        <w:rPr>
-          <w:u w:val="single"/>
-        </w:rPr>
-      </w:pPr>
-      <w:proofErr w:type="spellStart"/>
-      <w:r>
-        <w:rPr>
-          <w:u w:val="single"/>
-        </w:rPr>
-        <w:t>MessageService.php</w:t>
-      </w:r>
-      <w:proofErr w:type="spellEnd"/>
-      <w:r>
-        <w:rPr>
-          <w:u w:val="single"/>
-        </w:rPr>
-        <w:t xml:space="preserve"> (Servizio)</w:t>
-      </w:r>
-    </w:p>
-    <w:p>
-      <w:pPr>
-        <w:pStyle w:val="Paragrafoelenco"/>
-        <w:ind w:left="1080"/>
-        <w:jc w:val="both"/>
-      </w:pPr>
-    </w:p>
-    <w:p>
-      <w:pPr>
-        <w:pStyle w:val="Paragrafoelenco"/>
-        <w:ind w:left="1080"/>
-        <w:jc w:val="both"/>
-      </w:pPr>
-      <w:r>
-        <w:t xml:space="preserve">Contiene gli </w:t>
-      </w:r>
-      <w:proofErr w:type="spellStart"/>
-      <w:r>
-        <w:t>endpoint</w:t>
-      </w:r>
-      <w:proofErr w:type="spellEnd"/>
-      <w:r>
-        <w:t xml:space="preserve"> per la gestione del sistema di messaggistica interno al sito.</w:t>
-      </w:r>
-    </w:p>
-    <w:p>
-      <w:pPr>
-        <w:pStyle w:val="Paragrafoelenco"/>
-        <w:ind w:left="1080"/>
-        <w:jc w:val="both"/>
-      </w:pPr>
-    </w:p>
-    <w:p>
-      <w:pPr>
-        <w:pStyle w:val="Paragrafoelenco"/>
-        <w:numPr>
-          <w:ilvl w:val="0"/>
-          <w:numId w:val="7"/>
-        </w:numPr>
-        <w:jc w:val="both"/>
-      </w:pPr>
-      <w:proofErr w:type="spellStart"/>
-      <w:r>
-        <w:t>InsertNewMessage</w:t>
-      </w:r>
-      <w:proofErr w:type="spellEnd"/>
-      <w:r>
-        <w:t>: inserisce nel Database il messaggio passato come parametro.</w:t>
-      </w:r>
-    </w:p>
-    <w:p>
-      <w:pPr>
-        <w:pStyle w:val="Paragrafoelenco"/>
-        <w:numPr>
-          <w:ilvl w:val="0"/>
-          <w:numId w:val="7"/>
-        </w:numPr>
-        <w:jc w:val="both"/>
-      </w:pPr>
-      <w:proofErr w:type="spellStart"/>
-      <w:r>
-        <w:t>InsertNewConversation</w:t>
-      </w:r>
-      <w:proofErr w:type="spellEnd"/>
-      <w:r>
-        <w:t>: inserisce nel Database una nuova conversazione.</w:t>
-      </w:r>
-    </w:p>
-    <w:p>
-      <w:pPr>
-        <w:pStyle w:val="Paragrafoelenco"/>
-        <w:numPr>
-          <w:ilvl w:val="0"/>
-          <w:numId w:val="7"/>
-        </w:numPr>
-        <w:jc w:val="both"/>
-      </w:pPr>
-      <w:proofErr w:type="spellStart"/>
-      <w:r>
-        <w:t>GetExistingConversation</w:t>
-      </w:r>
-      <w:proofErr w:type="spellEnd"/>
-      <w:r>
-        <w:t>: interroga il Database per recuperare un’eventuale conversazione già esistente tra due utenti.</w:t>
-      </w:r>
-    </w:p>
-    <w:p>
-      <w:pPr>
-        <w:pStyle w:val="Paragrafoelenco"/>
-        <w:numPr>
-          <w:ilvl w:val="0"/>
-          <w:numId w:val="7"/>
-        </w:numPr>
-        <w:jc w:val="both"/>
-      </w:pPr>
-      <w:proofErr w:type="spellStart"/>
-      <w:r>
-        <w:t>GetConversations</w:t>
-      </w:r>
-      <w:proofErr w:type="spellEnd"/>
-      <w:r>
-        <w:t>: recupera dal Database tutte le conversazioni esistenti per l’utente passato come parametro</w:t>
-      </w:r>
-      <w:r>
-        <w:t>.</w:t>
-      </w:r>
-    </w:p>
-    <w:p>
-      <w:pPr>
-        <w:pStyle w:val="Paragrafoelenco"/>
-        <w:numPr>
-          <w:ilvl w:val="0"/>
-          <w:numId w:val="7"/>
-        </w:numPr>
-        <w:jc w:val="both"/>
-      </w:pPr>
-      <w:proofErr w:type="spellStart"/>
-      <w:r>
-        <w:t>GetMessages</w:t>
-      </w:r>
-      <w:proofErr w:type="spellEnd"/>
-      <w:r>
-        <w:t>: recupera tutti i messaggi per la conversazione passata come parametro.</w:t>
-      </w:r>
-    </w:p>
-    <w:p>
-      <w:pPr>
-        <w:pStyle w:val="Paragrafoelenco"/>
-        <w:ind w:left="1440"/>
-        <w:jc w:val="both"/>
-      </w:pPr>
-    </w:p>
-    <w:p>
-      <w:pPr>
-        <w:pStyle w:val="Paragrafoelenco"/>
-        <w:numPr>
-          <w:ilvl w:val="0"/>
-          <w:numId w:val="2"/>
-        </w:numPr>
-        <w:jc w:val="both"/>
-        <w:rPr>
-          <w:u w:val="single"/>
-        </w:rPr>
-      </w:pPr>
-      <w:proofErr w:type="spellStart"/>
-      <w:r>
-        <w:rPr>
-          <w:u w:val="single"/>
-        </w:rPr>
-        <w:t>PeopleDetailService.php</w:t>
-      </w:r>
-      <w:proofErr w:type="spellEnd"/>
-      <w:r>
-        <w:rPr>
-          <w:u w:val="single"/>
-        </w:rPr>
-        <w:t xml:space="preserve"> (Servizio)</w:t>
-      </w:r>
-    </w:p>
-    <w:p>
-      <w:pPr>
-        <w:pStyle w:val="Paragrafoelenco"/>
-        <w:ind w:left="1080"/>
-        <w:jc w:val="both"/>
-        <w:rPr>
-          <w:u w:val="single"/>
-        </w:rPr>
-      </w:pPr>
-    </w:p>
-    <w:p>
-      <w:pPr>
-        <w:pStyle w:val="Paragrafoelenco"/>
-        <w:ind w:left="1080"/>
-        <w:jc w:val="both"/>
-      </w:pPr>
-      <w:r>
-        <w:t xml:space="preserve">Contiene gli </w:t>
-      </w:r>
-      <w:proofErr w:type="spellStart"/>
-      <w:r>
-        <w:t>endpoint</w:t>
-      </w:r>
-      <w:proofErr w:type="spellEnd"/>
-      <w:r>
-        <w:t xml:space="preserve"> per la gestione dei dettagli personali degli utenti.</w:t>
-      </w:r>
-    </w:p>
-    <w:p>
-      <w:pPr>
-        <w:pStyle w:val="Paragrafoelenco"/>
-        <w:ind w:left="1080"/>
-        <w:jc w:val="both"/>
-      </w:pPr>
-    </w:p>
-    <w:p>
-      <w:pPr>
-        <w:pStyle w:val="Paragrafoelenco"/>
-        <w:numPr>
-          <w:ilvl w:val="0"/>
-          <w:numId w:val="8"/>
-        </w:numPr>
-        <w:jc w:val="both"/>
-      </w:pPr>
-      <w:proofErr w:type="spellStart"/>
-      <w:r>
-        <w:t>InsertDetails</w:t>
-      </w:r>
-      <w:proofErr w:type="spellEnd"/>
-      <w:r>
-        <w:t>: inserisce nel Database i dettagli personali compilati dall’utente.</w:t>
-      </w:r>
-    </w:p>
-    <w:p>
-      <w:pPr>
-        <w:pStyle w:val="Paragrafoelenco"/>
-        <w:numPr>
-          <w:ilvl w:val="0"/>
-          <w:numId w:val="8"/>
-        </w:numPr>
-        <w:jc w:val="both"/>
-      </w:pPr>
-      <w:proofErr w:type="spellStart"/>
-      <w:r>
-        <w:t>RetrieveDetails</w:t>
-      </w:r>
-      <w:proofErr w:type="spellEnd"/>
-      <w:r>
-        <w:t>: recupera i dettagli personali dell’utente passato come parametro.</w:t>
-      </w:r>
-    </w:p>
-    <w:p>
-      <w:pPr>
-        <w:pStyle w:val="Paragrafoelenco"/>
-        <w:ind w:left="1440"/>
-        <w:jc w:val="both"/>
-      </w:pPr>
-    </w:p>
-    <w:p>
-      <w:pPr>
-        <w:pStyle w:val="Paragrafoelenco"/>
-        <w:numPr>
-          <w:ilvl w:val="0"/>
-          <w:numId w:val="2"/>
-        </w:numPr>
-        <w:jc w:val="both"/>
-        <w:rPr>
-          <w:u w:val="single"/>
-        </w:rPr>
-      </w:pPr>
-      <w:proofErr w:type="spellStart"/>
-      <w:r>
-        <w:rPr>
-          <w:u w:val="single"/>
-        </w:rPr>
-        <w:t>TripService.php</w:t>
-      </w:r>
-      <w:proofErr w:type="spellEnd"/>
-      <w:r>
-        <w:rPr>
-          <w:u w:val="single"/>
-        </w:rPr>
-        <w:t xml:space="preserve"> (Servizio)</w:t>
-      </w:r>
-    </w:p>
-    <w:p>
-      <w:pPr>
-        <w:pStyle w:val="Paragrafoelenco"/>
-        <w:ind w:left="1080"/>
-        <w:jc w:val="both"/>
-      </w:pPr>
-    </w:p>
-    <w:p>
-      <w:pPr>
-        <w:pStyle w:val="Paragrafoelenco"/>
-        <w:ind w:left="1080"/>
-        <w:jc w:val="both"/>
-      </w:pPr>
-      <w:r>
-        <w:t xml:space="preserve">Contiene gli </w:t>
-      </w:r>
-      <w:proofErr w:type="spellStart"/>
-      <w:r>
-        <w:t>endpoint</w:t>
-      </w:r>
-      <w:proofErr w:type="spellEnd"/>
-      <w:r>
-        <w:t xml:space="preserve"> per la gestione dei Passaggi e delle prenotazioni.</w:t>
-      </w:r>
-    </w:p>
-    <w:p>
-      <w:pPr>
-        <w:pStyle w:val="Paragrafoelenco"/>
-        <w:ind w:left="1080"/>
-        <w:jc w:val="both"/>
-      </w:pPr>
-    </w:p>
-    <w:p>
-      <w:pPr>
-        <w:pStyle w:val="Paragrafoelenco"/>
-        <w:numPr>
-          <w:ilvl w:val="0"/>
-          <w:numId w:val="10"/>
-        </w:numPr>
-        <w:jc w:val="both"/>
-      </w:pPr>
-      <w:proofErr w:type="spellStart"/>
-      <w:r>
-        <w:t>SaveNewTrip</w:t>
-      </w:r>
-      <w:proofErr w:type="spellEnd"/>
-      <w:r>
-        <w:t xml:space="preserve">: inserisce nel Database </w:t>
-      </w:r>
-      <w:r>
-        <w:t>il Passaggio passato come parametro.</w:t>
-      </w:r>
-    </w:p>
-    <w:p>
-      <w:pPr>
-        <w:pStyle w:val="Paragrafoelenco"/>
-        <w:numPr>
-          <w:ilvl w:val="0"/>
-          <w:numId w:val="10"/>
-        </w:numPr>
-        <w:jc w:val="both"/>
-      </w:pPr>
-      <w:proofErr w:type="spellStart"/>
-      <w:r>
-        <w:lastRenderedPageBreak/>
-        <w:t>GetTrips</w:t>
-      </w:r>
-      <w:proofErr w:type="spellEnd"/>
-      <w:r>
-        <w:t xml:space="preserve">: recupera dal Database i Passaggi utilizzando diversi filtri: se è specificato l’ID del Passaggio, cercherà quest’ultimo; se è specificato l’ID del Conducente, cercherà tutti i Passaggi offerti da questi; se non sono specificati questi ID la </w:t>
-      </w:r>
-      <w:proofErr w:type="spellStart"/>
-      <w:r>
-        <w:t>query</w:t>
-      </w:r>
-      <w:proofErr w:type="spellEnd"/>
-      <w:r>
-        <w:t xml:space="preserve"> verrà effettuata utilizzando i filtri di ricerca.</w:t>
-      </w:r>
-    </w:p>
-    <w:p>
-      <w:pPr>
-        <w:pStyle w:val="Paragrafoelenco"/>
-        <w:numPr>
-          <w:ilvl w:val="0"/>
-          <w:numId w:val="10"/>
-        </w:numPr>
-        <w:jc w:val="both"/>
-      </w:pPr>
-      <w:proofErr w:type="spellStart"/>
-      <w:r>
-        <w:t>InsertBooking</w:t>
-      </w:r>
-      <w:proofErr w:type="spellEnd"/>
-      <w:r>
-        <w:t>: inserisce nel Database una nuova prenotazione.</w:t>
-      </w:r>
-    </w:p>
-    <w:p>
-      <w:pPr>
-        <w:pStyle w:val="Paragrafoelenco"/>
-        <w:numPr>
-          <w:ilvl w:val="0"/>
-          <w:numId w:val="10"/>
-        </w:numPr>
-        <w:jc w:val="both"/>
-      </w:pPr>
-      <w:proofErr w:type="spellStart"/>
-      <w:r>
-        <w:t>GetBookingForUser</w:t>
-      </w:r>
-      <w:proofErr w:type="spellEnd"/>
-      <w:r>
-        <w:t>: recupera dal Database tutte le prenotazioni per l’utente.</w:t>
-      </w:r>
-    </w:p>
-    <w:p>
-      <w:pPr>
-        <w:pStyle w:val="Paragrafoelenco"/>
-        <w:numPr>
-          <w:ilvl w:val="0"/>
-          <w:numId w:val="10"/>
-        </w:numPr>
-        <w:jc w:val="both"/>
-      </w:pPr>
-      <w:proofErr w:type="spellStart"/>
-      <w:r>
-        <w:t>GetBookingForTrip</w:t>
-      </w:r>
-      <w:proofErr w:type="spellEnd"/>
-      <w:r>
-        <w:t>: recupera dal Database tutte le prenotazioni per il Passaggio.</w:t>
-      </w:r>
-    </w:p>
-    <w:p>
-      <w:pPr>
-        <w:pStyle w:val="Paragrafoelenco"/>
-        <w:numPr>
-          <w:ilvl w:val="0"/>
-          <w:numId w:val="10"/>
-        </w:numPr>
-        <w:jc w:val="both"/>
-      </w:pPr>
-      <w:proofErr w:type="spellStart"/>
-      <w:r>
-        <w:t>GetExistingBooking</w:t>
-      </w:r>
-      <w:proofErr w:type="spellEnd"/>
-      <w:r>
-        <w:t>: recupera dal Database un’eventuale prenotazione già esistente per lo user e il Passaggio specificati.</w:t>
-      </w:r>
-    </w:p>
-    <w:p>
-      <w:pPr>
-        <w:pStyle w:val="Paragrafoelenco"/>
-        <w:numPr>
-          <w:ilvl w:val="0"/>
-          <w:numId w:val="10"/>
-        </w:numPr>
-        <w:jc w:val="both"/>
-      </w:pPr>
-      <w:proofErr w:type="spellStart"/>
-      <w:r>
-        <w:t>SetBookingStatus</w:t>
-      </w:r>
-      <w:proofErr w:type="spellEnd"/>
-      <w:r>
-        <w:t>: modifica lo stato della prenotazione come specificato dal parametro</w:t>
-      </w:r>
-      <w:r>
-        <w:t>.</w:t>
-      </w:r>
-    </w:p>
-    <w:p>
-      <w:pPr>
-        <w:pStyle w:val="Paragrafoelenco"/>
-        <w:ind w:left="1080"/>
-        <w:jc w:val="both"/>
-        <w:rPr>
-          <w:u w:val="single"/>
-        </w:rPr>
-      </w:pPr>
-    </w:p>
-    <w:p>
-      <w:pPr>
-        <w:pStyle w:val="Paragrafoelenco"/>
-        <w:numPr>
-          <w:ilvl w:val="0"/>
-          <w:numId w:val="2"/>
-        </w:numPr>
-        <w:jc w:val="both"/>
-        <w:rPr>
-          <w:u w:val="single"/>
-        </w:rPr>
-      </w:pPr>
-      <w:proofErr w:type="spellStart"/>
-      <w:r>
-        <w:rPr>
-          <w:u w:val="single"/>
-        </w:rPr>
-        <w:t>DBConnection.ph</w:t>
-      </w:r>
-      <w:r>
-        <w:rPr>
-          <w:u w:val="single"/>
-        </w:rPr>
-        <w:t>p</w:t>
-      </w:r>
-      <w:proofErr w:type="spellEnd"/>
-    </w:p>
-    <w:p>
-      <w:pPr>
-        <w:pStyle w:val="Paragrafoelenco"/>
-        <w:ind w:left="1080"/>
-        <w:jc w:val="both"/>
-        <w:rPr>
-          <w:u w:val="single"/>
-        </w:rPr>
-      </w:pPr>
-    </w:p>
-    <w:p>
-      <w:pPr>
-        <w:pStyle w:val="Paragrafoelenco"/>
-        <w:ind w:left="1080"/>
-        <w:jc w:val="both"/>
-      </w:pPr>
-      <w:proofErr w:type="gramStart"/>
-      <w:r>
-        <w:t>E’</w:t>
-      </w:r>
-      <w:proofErr w:type="gramEnd"/>
-      <w:r>
-        <w:t xml:space="preserve"> la classe che gestisce la connessione con il Database e l’esecuzione delle varie </w:t>
-      </w:r>
-      <w:proofErr w:type="spellStart"/>
-      <w:r>
-        <w:t>query</w:t>
-      </w:r>
-      <w:proofErr w:type="spellEnd"/>
-      <w:r>
-        <w:t xml:space="preserve"> e delle </w:t>
-      </w:r>
-      <w:proofErr w:type="spellStart"/>
-      <w:r>
-        <w:t>transaction</w:t>
-      </w:r>
-      <w:proofErr w:type="spellEnd"/>
-      <w:r>
-        <w:t xml:space="preserve"> utilizzate da tutti i servizi. Qui è possibile inserire le credenziali di accesso al DB (attualmente in chiaro a scopo di sviluppo)</w:t>
-      </w:r>
-    </w:p>
-    <w:p>
-      <w:pPr>
-        <w:pStyle w:val="Paragrafoelenco"/>
-        <w:ind w:left="1080"/>
-        <w:jc w:val="both"/>
-      </w:pPr>
-    </w:p>
-    <w:p>
-      <w:pPr>
-        <w:pStyle w:val="Paragrafoelenco"/>
-        <w:numPr>
-          <w:ilvl w:val="0"/>
-          <w:numId w:val="2"/>
-        </w:numPr>
-        <w:jc w:val="both"/>
-      </w:pPr>
-      <w:proofErr w:type="spellStart"/>
-      <w:r>
-        <w:t>Logger.php</w:t>
-      </w:r>
-      <w:proofErr w:type="spellEnd"/>
-    </w:p>
-    <w:p>
-      <w:pPr>
-        <w:pStyle w:val="Paragrafoelenco"/>
-        <w:ind w:left="1080"/>
-        <w:jc w:val="both"/>
-      </w:pPr>
-    </w:p>
-    <w:p>
-      <w:pPr>
-        <w:pStyle w:val="Paragrafoelenco"/>
-        <w:ind w:left="1080"/>
-        <w:jc w:val="both"/>
-      </w:pPr>
-      <w:r>
-        <w:t xml:space="preserve">Classe che gestisce la </w:t>
-      </w:r>
-      <w:proofErr w:type="spellStart"/>
-      <w:r>
-        <w:t>crezione</w:t>
-      </w:r>
-      <w:proofErr w:type="spellEnd"/>
-      <w:r>
-        <w:t xml:space="preserve"> dei log e la scrittura sugli stessi.</w:t>
-      </w:r>
-    </w:p>
-    <w:p>
-      <w:pPr>
-        <w:pStyle w:val="Paragrafoelenco"/>
-        <w:ind w:left="1080"/>
-        <w:jc w:val="both"/>
-      </w:pPr>
-    </w:p>
-    <w:p>
-      <w:pPr>
-        <w:pStyle w:val="Paragrafoelenco"/>
-        <w:numPr>
-          <w:ilvl w:val="0"/>
-          <w:numId w:val="2"/>
-        </w:numPr>
-        <w:jc w:val="both"/>
-      </w:pPr>
-      <w:proofErr w:type="spellStart"/>
-      <w:r>
-        <w:t>TokenGenerator.php</w:t>
-      </w:r>
-      <w:proofErr w:type="spellEnd"/>
-    </w:p>
-    <w:p>
-      <w:pPr>
-        <w:pStyle w:val="Paragrafoelenco"/>
-        <w:ind w:left="1080"/>
-        <w:jc w:val="both"/>
-      </w:pPr>
-    </w:p>
-    <w:p>
-      <w:pPr>
-        <w:pStyle w:val="Paragrafoelenco"/>
-        <w:ind w:left="1080"/>
-        <w:jc w:val="both"/>
-      </w:pPr>
-      <w:r>
-        <w:t xml:space="preserve">Classe che gestisce la creazione dei Token di sicurezza e la validazione degli stessi quando vengono effettuate determinate chiamate API da parte di </w:t>
-      </w:r>
-      <w:proofErr w:type="spellStart"/>
-      <w:r>
-        <w:t>Angular</w:t>
-      </w:r>
-      <w:proofErr w:type="spellEnd"/>
-      <w:r>
-        <w:t>.</w:t>
-      </w:r>
-    </w:p>
-    <w:p>
-      <w:pPr>
-        <w:pStyle w:val="Paragrafoelenco"/>
-        <w:ind w:left="1080"/>
-        <w:jc w:val="both"/>
-      </w:pPr>
-    </w:p>
-    <w:p>
-      <w:pPr>
-        <w:pStyle w:val="Paragrafoelenco"/>
-        <w:numPr>
-          <w:ilvl w:val="0"/>
-          <w:numId w:val="1"/>
-        </w:numPr>
-        <w:jc w:val="both"/>
-        <w:rPr>
-          <w:b/>
-        </w:rPr>
-      </w:pPr>
-      <w:r>
-        <w:rPr>
-          <w:b/>
-        </w:rPr>
-        <w:t>Schema Database</w:t>
-      </w:r>
-    </w:p>
-    <w:p>
-      <w:pPr>
-        <w:pStyle w:val="Paragrafoelenco"/>
-        <w:jc w:val="both"/>
-        <w:rPr>
-          <w:b/>
-        </w:rPr>
-      </w:pPr>
-    </w:p>
-    <w:p>
-      <w:pPr>
-        <w:pStyle w:val="Paragrafoelenco"/>
-        <w:numPr>
-          <w:ilvl w:val="0"/>
-          <w:numId w:val="2"/>
-        </w:numPr>
-        <w:jc w:val="both"/>
-        <w:rPr>
-          <w:i/>
-          <w:u w:val="single"/>
-        </w:rPr>
-      </w:pPr>
-      <w:r>
-        <w:rPr>
-          <w:i/>
-          <w:u w:val="single"/>
-        </w:rPr>
-        <w:t>Diagramma completo:</w:t>
-      </w:r>
-    </w:p>
-    <w:p>
-      <w:pPr>
-        <w:jc w:val="both"/>
-        <w:rPr>
-          <w:i/>
-          <w:u w:val="single"/>
-        </w:rPr>
-      </w:pPr>
-    </w:p>
-    <w:p>
-      <w:pPr>
-        <w:jc w:val="both"/>
-        <w:rPr>
-          <w:i/>
-          <w:u w:val="single"/>
-        </w:rPr>
-      </w:pPr>
-    </w:p>
-    <w:p>
-      <w:pPr>
-        <w:jc w:val="both"/>
-        <w:rPr>
-          <w:i/>
-          <w:u w:val="single"/>
-        </w:rPr>
-      </w:pPr>
-    </w:p>
-    <w:p>
-      <w:pPr>
-        <w:jc w:val="both"/>
-        <w:rPr>
-          <w:i/>
-          <w:u w:val="single"/>
-        </w:rPr>
-      </w:pPr>
-    </w:p>
-    <w:p>
-      <w:pPr>
-        <w:pStyle w:val="Paragrafoelenco"/>
-        <w:ind w:left="1080"/>
-        <w:jc w:val="both"/>
-        <w:rPr>
-          <w:i/>
-          <w:u w:val="single"/>
-        </w:rPr>
-      </w:pPr>
-    </w:p>
-    <w:p>
-      <w:pPr>
-        <w:pStyle w:val="Paragrafoelenco"/>
-        <w:ind w:left="1080"/>
-        <w:jc w:val="both"/>
-        <w:rPr>
-          <w:i/>
-          <w:u w:val="single"/>
+        <w:t>Schema concettuale E-R</w:t>
+      </w:r>
+    </w:p>
+    <w:p>
+      <w:pPr>
+        <w:pStyle w:val="Paragrafoelenco"/>
+        <w:jc w:val="both"/>
+        <w:rPr>
+          <w:b/>
         </w:rPr>
       </w:pPr>
       <w:r>
         <w:rPr>
           <w:noProof/>
         </w:rPr>
-        <w:lastRenderedPageBreak/>
         <w:drawing>
-          <wp:anchor distT="0" distB="0" distL="114300" distR="114300" simplePos="0" relativeHeight="251662336" behindDoc="0" locked="0" layoutInCell="1" allowOverlap="1" wp14:anchorId="2B26094F">
+          <wp:anchor distT="0" distB="0" distL="114300" distR="114300" simplePos="0" relativeHeight="251664384" behindDoc="0" locked="0" layoutInCell="1" allowOverlap="1" wp14:anchorId="061B97EE">
             <wp:simplePos x="0" y="0"/>
-            <wp:positionH relativeFrom="page">
-              <wp:align>left</wp:align>
+            <wp:positionH relativeFrom="margin">
+              <wp:align>center</wp:align>
             </wp:positionH>
             <wp:positionV relativeFrom="paragraph">
-              <wp:posOffset>611</wp:posOffset>
+              <wp:posOffset>314020</wp:posOffset>
             </wp:positionV>
-            <wp:extent cx="7676769" cy="4877200"/>
-            <wp:effectExtent l="0" t="0" r="635" b="0"/>
+            <wp:extent cx="6839585" cy="5901690"/>
+            <wp:effectExtent l="0" t="0" r="0" b="3810"/>
             <wp:wrapTopAndBottom/>
             <wp:docPr id="1" name="Immagine 1"/>
             <wp:cNvGraphicFramePr>
@@ -2617,7 +1672,7 @@
                   <pic:spPr>
                     <a:xfrm>
                       <a:off x="0" y="0"/>
-                      <a:ext cx="7676769" cy="4877200"/>
+                      <a:ext cx="6839585" cy="5901690"/>
                     </a:xfrm>
                     <a:prstGeom prst="rect">
                       <a:avLst/>
@@ -2639,7 +1694,67 @@
     <w:p>
       <w:pPr>
         <w:pStyle w:val="Paragrafoelenco"/>
-        <w:ind w:left="1080"/>
+        <w:numPr>
+          <w:ilvl w:val="0"/>
+          <w:numId w:val="1"/>
+        </w:numPr>
+        <w:jc w:val="both"/>
+        <w:rPr>
+          <w:b/>
+        </w:rPr>
+      </w:pPr>
+      <w:r>
+        <w:rPr>
+          <w:b/>
+        </w:rPr>
+        <w:lastRenderedPageBreak/>
+        <w:t>Ristrutturazione schema E-R</w:t>
+      </w:r>
+    </w:p>
+    <w:p>
+      <w:pPr>
+        <w:pStyle w:val="Paragrafoelenco"/>
+        <w:rPr>
+          <w:b/>
+        </w:rPr>
+      </w:pPr>
+    </w:p>
+    <w:p>
+      <w:pPr>
+        <w:pStyle w:val="Paragrafoelenco"/>
+        <w:jc w:val="both"/>
+      </w:pPr>
+      <w:r>
+        <w:t xml:space="preserve">Al fine di poter tradurre lo schema concettuale in </w:t>
+      </w:r>
+      <w:r>
+        <w:t xml:space="preserve">uno </w:t>
+      </w:r>
+      <w:r>
+        <w:t>schema logico</w:t>
+      </w:r>
+      <w:r>
+        <w:t xml:space="preserve"> </w:t>
+      </w:r>
+      <w:r>
+        <w:t>efficiente</w:t>
+      </w:r>
+      <w:r>
+        <w:t xml:space="preserve">, è </w:t>
+      </w:r>
+      <w:r>
+        <w:t xml:space="preserve">stato </w:t>
+      </w:r>
+      <w:r>
+        <w:t>necessario effettuare una ristrutturazione dello schema E</w:t>
+      </w:r>
+      <w:r>
+        <w:t>-R:</w:t>
+      </w:r>
+    </w:p>
+    <w:p>
+      <w:pPr>
+        <w:pStyle w:val="Paragrafoelenco"/>
         <w:jc w:val="both"/>
       </w:pPr>
     </w:p>
@@ -2651,55 +1766,18 @@
           <w:numId w:val="2"/>
         </w:numPr>
         <w:jc w:val="both"/>
-        <w:rPr>
-          <w:i/>
-          <w:u w:val="single"/>
-        </w:rPr>
-      </w:pPr>
-      <w:r>
-        <w:rPr>
-          <w:i/>
-          <w:u w:val="single"/>
-        </w:rPr>
-        <w:t xml:space="preserve">Diagramma </w:t>
-      </w:r>
-      <w:r>
-        <w:rPr>
-          <w:i/>
-          <w:u w:val="single"/>
-        </w:rPr>
-        <w:t xml:space="preserve">funzionalità </w:t>
-      </w:r>
-      <w:r>
-        <w:rPr>
-          <w:i/>
-          <w:u w:val="single"/>
-        </w:rPr>
-        <w:t>dettagli utente</w:t>
-      </w:r>
-    </w:p>
-    <w:p>
-      <w:pPr>
-        <w:pStyle w:val="Paragrafoelenco"/>
-      </w:pPr>
-    </w:p>
-    <w:p>
-      <w:pPr>
-        <w:pStyle w:val="Paragrafoelenco"/>
-        <w:ind w:left="1080"/>
-        <w:jc w:val="both"/>
-      </w:pPr>
-      <w:r>
-        <w:t xml:space="preserve">La tabella “car” è stata popolata </w:t>
-      </w:r>
-      <w:r>
-        <w:t>tramite un’importazione di un CSV contenente vari modelli di automobili.</w:t>
-      </w:r>
-    </w:p>
-    <w:p>
-      <w:pPr>
-        <w:pStyle w:val="Paragrafoelenco"/>
-      </w:pPr>
+      </w:pPr>
+      <w:r>
+        <w:t>Rimozione della gerarchia ISA “</w:t>
+      </w:r>
+      <w:proofErr w:type="gramStart"/>
+      <w:r>
+        <w:t>Responsabile”/</w:t>
+      </w:r>
+      <w:proofErr w:type="gramEnd"/>
+      <w:r>
+        <w:t>”Addetto“ -&gt; “Dipendente”, lasciando quindi come unica entità “Dipendente”. Per mantenere una corretta suddivisione dei ruoli viene introdotta l’entità “Delega”, con due attributi: “codice” e “nome”. Grazie all’introduzione di questa entità verrà garantito un buon livello di scalabilità sui ruoli dei dipendenti, laddove si riscontri la necessità di introdurne di nuovi.</w:t>
+      </w:r>
     </w:p>
     <w:p>
       <w:pPr>
@@ -2709,87 +1787,34 @@
           <w:numId w:val="2"/>
         </w:numPr>
         <w:jc w:val="both"/>
-        <w:rPr>
-          <w:i/>
-          <w:u w:val="single"/>
-        </w:rPr>
-      </w:pPr>
-      <w:r>
-        <w:rPr>
-          <w:i/>
-          <w:u w:val="single"/>
-        </w:rPr>
-        <w:t>Diagramma</w:t>
-      </w:r>
-      <w:r>
-        <w:rPr>
-          <w:i/>
-          <w:u w:val="single"/>
-        </w:rPr>
-        <w:t xml:space="preserve"> funzionalità</w:t>
-      </w:r>
-      <w:r>
-        <w:rPr>
-          <w:i/>
-          <w:u w:val="single"/>
-        </w:rPr>
-        <w:t xml:space="preserve"> Passaggi</w:t>
-      </w:r>
-    </w:p>
-    <w:p>
-      <w:pPr>
-        <w:pStyle w:val="Paragrafoelenco"/>
-        <w:ind w:left="1080"/>
-        <w:jc w:val="both"/>
-        <w:rPr>
-          <w:i/>
-          <w:u w:val="single"/>
-        </w:rPr>
-      </w:pPr>
-    </w:p>
-    <w:p>
-      <w:pPr>
-        <w:pStyle w:val="Paragrafoelenco"/>
-        <w:ind w:left="1080"/>
-        <w:jc w:val="both"/>
-      </w:pPr>
-    </w:p>
-    <w:p>
-      <w:pPr>
-        <w:pStyle w:val="Paragrafoelenco"/>
-        <w:ind w:left="1080"/>
-        <w:jc w:val="both"/>
-      </w:pPr>
-      <w:r>
-        <w:t>La tabella “city” è stata popolata tramite l’importazione di un DB esterno contenente tutte le città italiane, mentre la tabella “</w:t>
+      </w:pPr>
+      <w:r>
+        <w:t>Rimozione della gerarchia ISA “Film in uscita” -&gt; “Film”, lasciando come unica entità “Film”. Per mantenere la distinzione tra i film in uscita e quelli già usciti viene creato l’attributo booleano “</w:t>
       </w:r>
       <w:proofErr w:type="spellStart"/>
       <w:r>
-        <w:t>trip_booking_status</w:t>
+        <w:t>inUscita</w:t>
       </w:r>
       <w:proofErr w:type="spellEnd"/>
       <w:r>
-        <w:t xml:space="preserve">” contiene gli stati delle prenotazioni, ed è </w:t>
+        <w:t>”, mentre l’</w:t>
       </w:r>
       <w:proofErr w:type="spellStart"/>
       <w:r>
-        <w:t>prepopolata</w:t>
+        <w:t>attibuto</w:t>
       </w:r>
       <w:proofErr w:type="spellEnd"/>
       <w:r>
-        <w:t xml:space="preserve"> dagli stessi.</w:t>
-      </w:r>
-    </w:p>
-    <w:p>
-      <w:pPr>
-        <w:pStyle w:val="Paragrafoelenco"/>
-        <w:ind w:left="1080"/>
-        <w:jc w:val="both"/>
-        <w:rPr>
-          <w:i/>
-          <w:u w:val="single"/>
-        </w:rPr>
-      </w:pPr>
+        <w:t xml:space="preserve"> “</w:t>
+      </w:r>
+      <w:proofErr w:type="spellStart"/>
+      <w:r>
+        <w:t>data_uscita</w:t>
+      </w:r>
+      <w:proofErr w:type="spellEnd"/>
+      <w:r>
+        <w:t>” viene accorpato all’entità “Film”.</w:t>
+      </w:r>
     </w:p>
     <w:p>
       <w:pPr>
@@ -2799,44 +1824,521 @@
           <w:numId w:val="2"/>
         </w:numPr>
         <w:jc w:val="both"/>
-        <w:rPr>
-          <w:i/>
-          <w:u w:val="single"/>
-        </w:rPr>
-      </w:pPr>
-      <w:r>
-        <w:rPr>
-          <w:i/>
-          <w:u w:val="single"/>
-        </w:rPr>
-        <w:t>Diagramma funzionalità messaggistica</w:t>
-      </w:r>
-    </w:p>
-    <w:p>
-      <w:pPr>
-        <w:pStyle w:val="Paragrafoelenco"/>
-        <w:ind w:left="1080"/>
-        <w:jc w:val="both"/>
-        <w:rPr>
-          <w:i/>
-          <w:u w:val="single"/>
-        </w:rPr>
-      </w:pPr>
-    </w:p>
-    <w:p>
-      <w:pPr>
-        <w:pStyle w:val="Paragrafoelenco"/>
-        <w:ind w:left="1080"/>
-        <w:jc w:val="both"/>
-        <w:rPr>
-          <w:b/>
-        </w:rPr>
-      </w:pPr>
-    </w:p>
-    <w:p>
-      <w:pPr>
-        <w:pStyle w:val="Paragrafoelenco"/>
-        <w:ind w:left="1080"/>
+      </w:pPr>
+      <w:r>
+        <w:t>Eliminazione dell’identificatore esterno “</w:t>
+      </w:r>
+      <w:r>
+        <w:t xml:space="preserve">Punto </w:t>
+      </w:r>
+      <w:r>
+        <w:t>vendita(</w:t>
+      </w:r>
+      <w:proofErr w:type="spellStart"/>
+      <w:r>
+        <w:t>id_punto_vendita</w:t>
+      </w:r>
+      <w:proofErr w:type="spellEnd"/>
+      <w:proofErr w:type="gramStart"/>
+      <w:r>
+        <w:t>)”/</w:t>
+      </w:r>
+      <w:proofErr w:type="gramEnd"/>
+      <w:r>
+        <w:t>Dipendente(</w:t>
+      </w:r>
+      <w:r>
+        <w:t>matricola</w:t>
+      </w:r>
+      <w:r>
+        <w:t>)</w:t>
+      </w:r>
+      <w:r>
+        <w:t>” e trasformazione dell’attributo “matricola” in</w:t>
+      </w:r>
+      <w:r>
+        <w:t xml:space="preserve"> chiave primaria dell’entità </w:t>
+      </w:r>
+      <w:r>
+        <w:t>“D</w:t>
+      </w:r>
+      <w:r>
+        <w:t>ipendente</w:t>
+      </w:r>
+      <w:r>
+        <w:t>”</w:t>
+      </w:r>
+      <w:r>
+        <w:t xml:space="preserve">. Questo perché il cliente ha richiesto di avere un database condiviso, ergo la matricola </w:t>
+      </w:r>
+      <w:r>
+        <w:t>sarà sufficiente a garantire l’univocità delle istanze di “Dipendente”.</w:t>
+      </w:r>
+    </w:p>
+    <w:p>
+      <w:pPr>
+        <w:pStyle w:val="Paragrafoelenco"/>
+        <w:numPr>
+          <w:ilvl w:val="0"/>
+          <w:numId w:val="2"/>
+        </w:numPr>
+        <w:jc w:val="both"/>
+      </w:pPr>
+      <w:r>
+        <w:t xml:space="preserve">Eliminazione degli identificatori </w:t>
+      </w:r>
+      <w:r>
+        <w:t>e</w:t>
+      </w:r>
+      <w:r>
+        <w:t xml:space="preserve">sterni </w:t>
+      </w:r>
+      <w:r>
+        <w:t>“</w:t>
+      </w:r>
+      <w:r>
+        <w:t>F</w:t>
+      </w:r>
+      <w:r>
+        <w:t>ornitore(</w:t>
+      </w:r>
+      <w:proofErr w:type="spellStart"/>
+      <w:r>
+        <w:t>id_fornitore</w:t>
+      </w:r>
+      <w:proofErr w:type="spellEnd"/>
+      <w:proofErr w:type="gramStart"/>
+      <w:r>
+        <w:t>)”/</w:t>
+      </w:r>
+      <w:proofErr w:type="gramEnd"/>
+      <w:r>
+        <w:t>Copia(</w:t>
+      </w:r>
+      <w:proofErr w:type="spellStart"/>
+      <w:r>
+        <w:t>id_copia</w:t>
+      </w:r>
+      <w:proofErr w:type="spellEnd"/>
+      <w:r>
+        <w:t>)</w:t>
+      </w:r>
+      <w:r>
+        <w:t>”</w:t>
+      </w:r>
+      <w:r>
+        <w:t xml:space="preserve"> e “P</w:t>
+      </w:r>
+      <w:r>
+        <w:t xml:space="preserve">unto </w:t>
+      </w:r>
+      <w:r>
+        <w:t>vendita(</w:t>
+      </w:r>
+      <w:proofErr w:type="spellStart"/>
+      <w:r>
+        <w:t>id_punto_vendita</w:t>
+      </w:r>
+      <w:proofErr w:type="spellEnd"/>
+      <w:r>
+        <w:t>)</w:t>
+      </w:r>
+      <w:r>
+        <w:t>/Copia(</w:t>
+      </w:r>
+      <w:proofErr w:type="spellStart"/>
+      <w:r>
+        <w:t>id_copia</w:t>
+      </w:r>
+      <w:proofErr w:type="spellEnd"/>
+      <w:r>
+        <w:t>)</w:t>
+      </w:r>
+      <w:r>
+        <w:t>” e conseguente trasformazione dell’attributo “</w:t>
+      </w:r>
+      <w:proofErr w:type="spellStart"/>
+      <w:r>
+        <w:t>id_copia</w:t>
+      </w:r>
+      <w:proofErr w:type="spellEnd"/>
+      <w:r>
+        <w:t>” in chiave primaria dell’entità “Copia”.</w:t>
+      </w:r>
+    </w:p>
+    <w:p>
+      <w:pPr>
+        <w:pStyle w:val="Paragrafoelenco"/>
+        <w:numPr>
+          <w:ilvl w:val="0"/>
+          <w:numId w:val="2"/>
+        </w:numPr>
+        <w:jc w:val="both"/>
+      </w:pPr>
+      <w:r>
+        <w:t>Esplosione della relazione ternaria “Noleggio” con la trasformazione della relazione in entità per ottenere un diagramma più leggibile.</w:t>
+      </w:r>
+      <w:r>
+        <w:t xml:space="preserve"> Stessa trasformazione da relazione a entità per quanto riguarda “Prenotazione”.</w:t>
+      </w:r>
+    </w:p>
+    <w:p>
+      <w:pPr>
+        <w:pStyle w:val="Paragrafoelenco"/>
+        <w:numPr>
+          <w:ilvl w:val="0"/>
+          <w:numId w:val="2"/>
+        </w:numPr>
+        <w:jc w:val="both"/>
+      </w:pPr>
+      <w:r>
+        <w:t>Creazione dell’entità “Fidelizzazione” per rimuovere l’attributo multiplo “fidelizzazione” dell’entità “Cliente”. La partecipazione per quanto riguarda “Cliente” alla nuova relazione “Politica” è obbligatoria, in quanto ogni cliente dovrà avere un certo tipo di sottoscrizione.</w:t>
+      </w:r>
+    </w:p>
+    <w:p>
+      <w:pPr>
+        <w:pStyle w:val="Paragrafoelenco"/>
+        <w:numPr>
+          <w:ilvl w:val="0"/>
+          <w:numId w:val="2"/>
+        </w:numPr>
+        <w:jc w:val="both"/>
+      </w:pPr>
+      <w:r>
+        <w:t>Trasformazione degli attributi “genere”, “</w:t>
+      </w:r>
+      <w:proofErr w:type="spellStart"/>
+      <w:r>
+        <w:t>casa_produttrice</w:t>
+      </w:r>
+      <w:proofErr w:type="spellEnd"/>
+      <w:r>
+        <w:t>” e “regista” dell’entità “Film” in tre ent</w:t>
+      </w:r>
+      <w:r>
+        <w:t>ità distinte, così da garantire eterogeneità ed evitare anomalie durante le operazioni di update. La nuova entità “Regista”, in particolare, avrà come attributi “</w:t>
+      </w:r>
+      <w:proofErr w:type="spellStart"/>
+      <w:r>
+        <w:t>id_regista</w:t>
+      </w:r>
+      <w:proofErr w:type="spellEnd"/>
+      <w:r>
+        <w:t>”, “nome” e “cognome”.</w:t>
+      </w:r>
+    </w:p>
+    <w:p>
+      <w:pPr>
+        <w:pStyle w:val="Paragrafoelenco"/>
+        <w:numPr>
+          <w:ilvl w:val="0"/>
+          <w:numId w:val="2"/>
+        </w:numPr>
+        <w:jc w:val="both"/>
+      </w:pPr>
+      <w:r>
+        <w:t>Creazione dell’entità “Cast</w:t>
+      </w:r>
+      <w:r>
+        <w:t>” con conseguente eliminazione dell’identificatore esterno “Film(</w:t>
+      </w:r>
+      <w:proofErr w:type="spellStart"/>
+      <w:r>
+        <w:t>id_</w:t>
+      </w:r>
+      <w:proofErr w:type="gramStart"/>
+      <w:r>
+        <w:t>film</w:t>
+      </w:r>
+      <w:proofErr w:type="spellEnd"/>
+      <w:r>
+        <w:t>)/</w:t>
+      </w:r>
+      <w:proofErr w:type="gramEnd"/>
+      <w:r>
+        <w:t>Attore(nome, cognome)”</w:t>
+      </w:r>
+      <w:r>
+        <w:t xml:space="preserve"> e aggiunta della chiave “</w:t>
+      </w:r>
+      <w:proofErr w:type="spellStart"/>
+      <w:r>
+        <w:t>id_attore</w:t>
+      </w:r>
+      <w:proofErr w:type="spellEnd"/>
+      <w:r>
+        <w:t>” all’entità “Attore”, in modo tale da poter attingere da un bacino chiuso e facilmente modificabile di attori ed evitare anomalie di aggiornamento.</w:t>
+      </w:r>
+    </w:p>
+    <w:p>
+      <w:pPr>
+        <w:pStyle w:val="Paragrafoelenco"/>
+        <w:numPr>
+          <w:ilvl w:val="0"/>
+          <w:numId w:val="2"/>
+        </w:numPr>
+        <w:jc w:val="both"/>
+      </w:pPr>
+      <w:r>
+        <w:t xml:space="preserve">Trasformazione dell’attributo “tariffa” dell’entità “Noleggio” </w:t>
+      </w:r>
+      <w:r>
+        <w:t>in una nuova entità “Tariffa”. In questa maniera si potrà garantire una facile implementazione di una funzionalità di “cambio tariffa”: i proprietari dell’azienda potranno cambiare le tariffe (cioè le scontistiche da applicare ai noleggi su più giorni consecutivi) tramite un pannello amministrativo, creandone di nuove o attivando tariffe già create in passato. La creazione dell’entità “Tariffa” eviterà, tra le altre cose, anomalie e incongruenze sulle istanze dei noleggi già esistenti (se un cliente noleggia una copia di un film con una determinata tariffa, essa deve rimanere tale e quale anche in caso di cambiamento delle tariffe da parte dei proprietari).</w:t>
+      </w:r>
+      <w:r>
+        <w:t xml:space="preserve"> Questa entità possiederà gli attributi “</w:t>
+      </w:r>
+      <w:proofErr w:type="spellStart"/>
+      <w:r>
+        <w:t>id_tariffa</w:t>
+      </w:r>
+      <w:proofErr w:type="spellEnd"/>
+      <w:r>
+        <w:t>”, “tariffa”</w:t>
+      </w:r>
+      <w:r>
+        <w:t xml:space="preserve"> (contenente un JSON che rappresenta un oggetto di tipo </w:t>
+      </w:r>
+      <w:proofErr w:type="spellStart"/>
+      <w:r>
+        <w:t>dictionary</w:t>
+      </w:r>
+      <w:proofErr w:type="spellEnd"/>
+      <w:r>
+        <w:t xml:space="preserve"> avente come chiave il numero di giorni e come valore la percentuale di scontistica applicata a quel numero di giorni) e “attiva” (che identificherà quale tariffa è attiva in quel momento).</w:t>
+      </w:r>
+    </w:p>
+    <w:p>
+      <w:pPr>
+        <w:pStyle w:val="Paragrafoelenco"/>
+        <w:numPr>
+          <w:ilvl w:val="0"/>
+          <w:numId w:val="2"/>
+        </w:numPr>
+        <w:jc w:val="both"/>
+      </w:pPr>
+      <w:r>
+        <w:t>Rimozione dell’attributo “città” dall’entità “Punto vendita” e conseguente creazione dell’entità “Città”. Questo viene fatto sempre per garantire eterogeneità</w:t>
+      </w:r>
+      <w:r>
+        <w:t xml:space="preserve"> di dati e per evitare anomalie di aggiornamento.</w:t>
+      </w:r>
+    </w:p>
+    <w:p>
+      <w:pPr>
+        <w:pStyle w:val="Paragrafoelenco"/>
+        <w:numPr>
+          <w:ilvl w:val="0"/>
+          <w:numId w:val="2"/>
+        </w:numPr>
+        <w:jc w:val="both"/>
+      </w:pPr>
+      <w:r>
+        <w:lastRenderedPageBreak/>
+        <w:t>Introduzione degli attributi</w:t>
+      </w:r>
+      <w:r>
+        <w:t xml:space="preserve"> “</w:t>
+      </w:r>
+      <w:proofErr w:type="spellStart"/>
+      <w:r>
+        <w:t>data_prenotazione_noleggio</w:t>
+      </w:r>
+      <w:proofErr w:type="spellEnd"/>
+      <w:r>
+        <w:t>” e “</w:t>
+      </w:r>
+      <w:proofErr w:type="spellStart"/>
+      <w:r>
+        <w:t>id_dipendente_prenotazione_noleggio</w:t>
+      </w:r>
+      <w:proofErr w:type="spellEnd"/>
+      <w:r>
+        <w:t>” all’entità “</w:t>
+      </w:r>
+      <w:r>
+        <w:t>Copia</w:t>
+      </w:r>
+      <w:r>
+        <w:t>”. Questo viene fatto per garantire il corretto funzionamento della funzionalità di prenotazione dei noleggi.</w:t>
+      </w:r>
+    </w:p>
+    <w:p>
+      <w:pPr>
+        <w:ind w:left="720"/>
+        <w:jc w:val="both"/>
+      </w:pPr>
+      <w:r>
+        <w:rPr>
+          <w:noProof/>
+        </w:rPr>
+        <w:drawing>
+          <wp:anchor distT="0" distB="0" distL="114300" distR="114300" simplePos="0" relativeHeight="251665408" behindDoc="0" locked="0" layoutInCell="1" allowOverlap="1" wp14:anchorId="33287BAD">
+            <wp:simplePos x="0" y="0"/>
+            <wp:positionH relativeFrom="page">
+              <wp:align>left</wp:align>
+            </wp:positionH>
+            <wp:positionV relativeFrom="paragraph">
+              <wp:posOffset>329921</wp:posOffset>
+            </wp:positionV>
+            <wp:extent cx="7578725" cy="5288280"/>
+            <wp:effectExtent l="0" t="0" r="3175" b="7620"/>
+            <wp:wrapTopAndBottom/>
+            <wp:docPr id="5" name="Immagine 5"/>
+            <wp:cNvGraphicFramePr>
+              <a:graphicFrameLocks xmlns:a="http://schemas.openxmlformats.org/drawingml/2006/main" noChangeAspect="1"/>
+            </wp:cNvGraphicFramePr>
+            <a:graphic xmlns:a="http://schemas.openxmlformats.org/drawingml/2006/main">
+              <a:graphicData uri="http://schemas.openxmlformats.org/drawingml/2006/picture">
+                <pic:pic xmlns:pic="http://schemas.openxmlformats.org/drawingml/2006/picture">
+                  <pic:nvPicPr>
+                    <pic:cNvPr id="1" name=""/>
+                    <pic:cNvPicPr/>
+                  </pic:nvPicPr>
+                  <pic:blipFill>
+                    <a:blip r:embed="rId7">
+                      <a:extLst>
+                        <a:ext uri="{28A0092B-C50C-407E-A947-70E740481C1C}">
+                          <a14:useLocalDpi xmlns:a14="http://schemas.microsoft.com/office/drawing/2010/main" val="0"/>
+                        </a:ext>
+                      </a:extLst>
+                    </a:blip>
+                    <a:stretch>
+                      <a:fillRect/>
+                    </a:stretch>
+                  </pic:blipFill>
+                  <pic:spPr>
+                    <a:xfrm>
+                      <a:off x="0" y="0"/>
+                      <a:ext cx="7578725" cy="5288280"/>
+                    </a:xfrm>
+                    <a:prstGeom prst="rect">
+                      <a:avLst/>
+                    </a:prstGeom>
+                  </pic:spPr>
+                </pic:pic>
+              </a:graphicData>
+            </a:graphic>
+            <wp14:sizeRelH relativeFrom="page">
+              <wp14:pctWidth>0</wp14:pctWidth>
+            </wp14:sizeRelH>
+            <wp14:sizeRelV relativeFrom="page">
+              <wp14:pctHeight>0</wp14:pctHeight>
+            </wp14:sizeRelV>
+          </wp:anchor>
+        </w:drawing>
+      </w:r>
+      <w:r>
+        <w:t>Si ottiene, dunque, il seguente schema E-R ristrutturato:</w:t>
+      </w:r>
+    </w:p>
+    <w:p>
+      <w:pPr>
+        <w:ind w:left="720"/>
+        <w:jc w:val="both"/>
+      </w:pPr>
+    </w:p>
+    <w:p>
+      <w:pPr>
+        <w:pStyle w:val="Paragrafoelenco"/>
+        <w:rPr>
+          <w:b/>
+        </w:rPr>
+      </w:pPr>
+    </w:p>
+    <w:p>
+      <w:pPr>
+        <w:pStyle w:val="Paragrafoelenco"/>
+        <w:jc w:val="both"/>
+        <w:rPr>
+          <w:b/>
+        </w:rPr>
+      </w:pPr>
+    </w:p>
+    <w:p>
+      <w:pPr>
+        <w:pStyle w:val="Paragrafoelenco"/>
+        <w:jc w:val="both"/>
+        <w:rPr>
+          <w:b/>
+        </w:rPr>
+      </w:pPr>
+    </w:p>
+    <w:p>
+      <w:pPr>
+        <w:pStyle w:val="Paragrafoelenco"/>
+        <w:jc w:val="both"/>
+        <w:rPr>
+          <w:b/>
+        </w:rPr>
+      </w:pPr>
+    </w:p>
+    <w:p>
+      <w:pPr>
+        <w:pStyle w:val="Paragrafoelenco"/>
+        <w:jc w:val="both"/>
+        <w:rPr>
+          <w:b/>
+        </w:rPr>
+      </w:pPr>
+    </w:p>
+    <w:p>
+      <w:pPr>
+        <w:pStyle w:val="Paragrafoelenco"/>
+        <w:jc w:val="both"/>
+        <w:rPr>
+          <w:b/>
+        </w:rPr>
+      </w:pPr>
+    </w:p>
+    <w:p>
+      <w:pPr>
+        <w:ind w:left="360"/>
+        <w:jc w:val="both"/>
+        <w:rPr>
+          <w:b/>
+        </w:rPr>
+      </w:pPr>
+    </w:p>
+    <w:p>
+      <w:pPr>
+        <w:pStyle w:val="Paragrafoelenco"/>
+        <w:jc w:val="both"/>
+        <w:rPr>
+          <w:b/>
+        </w:rPr>
+      </w:pPr>
+    </w:p>
+    <w:p>
+      <w:pPr>
+        <w:pStyle w:val="Paragrafoelenco"/>
+        <w:jc w:val="both"/>
+        <w:rPr>
+          <w:b/>
+        </w:rPr>
+      </w:pPr>
+    </w:p>
+    <w:p>
+      <w:pPr>
+        <w:pStyle w:val="Paragrafoelenco"/>
+        <w:jc w:val="both"/>
+        <w:rPr>
+          <w:b/>
+        </w:rPr>
+      </w:pPr>
+    </w:p>
+    <w:p>
+      <w:pPr>
+        <w:pStyle w:val="Paragrafoelenco"/>
+        <w:jc w:val="both"/>
+        <w:rPr>
+          <w:b/>
+        </w:rPr>
+      </w:pPr>
+    </w:p>
+    <w:p>
+      <w:pPr>
+        <w:pStyle w:val="Paragrafoelenco"/>
         <w:jc w:val="both"/>
         <w:rPr>
           <w:b/>
@@ -2859,6 +2361,140 @@
         <w:rPr>
           <w:b/>
         </w:rPr>
+        <w:lastRenderedPageBreak/>
+        <w:t>Schema logico</w:t>
+      </w:r>
+    </w:p>
+    <w:p>
+      <w:pPr>
+        <w:pStyle w:val="Paragrafoelenco"/>
+        <w:jc w:val="both"/>
+        <w:rPr>
+          <w:b/>
+        </w:rPr>
+      </w:pPr>
+    </w:p>
+    <w:p>
+      <w:pPr>
+        <w:jc w:val="both"/>
+      </w:pPr>
+      <w:r>
+        <w:rPr>
+          <w:noProof/>
+        </w:rPr>
+        <w:drawing>
+          <wp:anchor distT="0" distB="0" distL="114300" distR="114300" simplePos="0" relativeHeight="251666432" behindDoc="0" locked="0" layoutInCell="1" allowOverlap="1" wp14:anchorId="40F89C86">
+            <wp:simplePos x="0" y="0"/>
+            <wp:positionH relativeFrom="page">
+              <wp:align>right</wp:align>
+            </wp:positionH>
+            <wp:positionV relativeFrom="paragraph">
+              <wp:posOffset>283210</wp:posOffset>
+            </wp:positionV>
+            <wp:extent cx="7541895" cy="4618355"/>
+            <wp:effectExtent l="0" t="0" r="1905" b="0"/>
+            <wp:wrapTopAndBottom/>
+            <wp:docPr id="8" name="Immagine 8"/>
+            <wp:cNvGraphicFramePr>
+              <a:graphicFrameLocks xmlns:a="http://schemas.openxmlformats.org/drawingml/2006/main" noChangeAspect="1"/>
+            </wp:cNvGraphicFramePr>
+            <a:graphic xmlns:a="http://schemas.openxmlformats.org/drawingml/2006/main">
+              <a:graphicData uri="http://schemas.openxmlformats.org/drawingml/2006/picture">
+                <pic:pic xmlns:pic="http://schemas.openxmlformats.org/drawingml/2006/picture">
+                  <pic:nvPicPr>
+                    <pic:cNvPr id="1" name=""/>
+                    <pic:cNvPicPr/>
+                  </pic:nvPicPr>
+                  <pic:blipFill>
+                    <a:blip r:embed="rId8">
+                      <a:extLst>
+                        <a:ext uri="{28A0092B-C50C-407E-A947-70E740481C1C}">
+                          <a14:useLocalDpi xmlns:a14="http://schemas.microsoft.com/office/drawing/2010/main" val="0"/>
+                        </a:ext>
+                      </a:extLst>
+                    </a:blip>
+                    <a:stretch>
+                      <a:fillRect/>
+                    </a:stretch>
+                  </pic:blipFill>
+                  <pic:spPr>
+                    <a:xfrm>
+                      <a:off x="0" y="0"/>
+                      <a:ext cx="7541895" cy="4618355"/>
+                    </a:xfrm>
+                    <a:prstGeom prst="rect">
+                      <a:avLst/>
+                    </a:prstGeom>
+                  </pic:spPr>
+                </pic:pic>
+              </a:graphicData>
+            </a:graphic>
+            <wp14:sizeRelH relativeFrom="page">
+              <wp14:pctWidth>0</wp14:pctWidth>
+            </wp14:sizeRelH>
+            <wp14:sizeRelV relativeFrom="page">
+              <wp14:pctHeight>0</wp14:pctHeight>
+            </wp14:sizeRelV>
+          </wp:anchor>
+        </w:drawing>
+      </w:r>
+      <w:r>
+        <w:t>A questo punto</w:t>
+      </w:r>
+    </w:p>
+    <w:p>
+      <w:pPr>
+        <w:pStyle w:val="Paragrafoelenco"/>
+        <w:jc w:val="both"/>
+      </w:pPr>
+    </w:p>
+    <w:p>
+      <w:pPr>
+        <w:pStyle w:val="Paragrafoelenco"/>
+        <w:ind w:left="1080"/>
+        <w:jc w:val="both"/>
+        <w:rPr>
+          <w:i/>
+          <w:u w:val="single"/>
+        </w:rPr>
+      </w:pPr>
+    </w:p>
+    <w:p>
+      <w:pPr>
+        <w:pStyle w:val="Paragrafoelenco"/>
+        <w:ind w:left="1080"/>
+        <w:jc w:val="both"/>
+        <w:rPr>
+          <w:b/>
+        </w:rPr>
+      </w:pPr>
+    </w:p>
+    <w:p>
+      <w:pPr>
+        <w:pStyle w:val="Paragrafoelenco"/>
+        <w:ind w:left="1080"/>
+        <w:jc w:val="both"/>
+        <w:rPr>
+          <w:b/>
+        </w:rPr>
+      </w:pPr>
+    </w:p>
+    <w:p>
+      <w:pPr>
+        <w:pStyle w:val="Paragrafoelenco"/>
+        <w:numPr>
+          <w:ilvl w:val="0"/>
+          <w:numId w:val="1"/>
+        </w:numPr>
+        <w:jc w:val="both"/>
+        <w:rPr>
+          <w:b/>
+        </w:rPr>
+      </w:pPr>
+      <w:r>
+        <w:rPr>
+          <w:b/>
+        </w:rPr>
         <w:t>Configurazioni server</w:t>
       </w:r>
     </w:p>
@@ -2875,9 +2511,6 @@
       <w:pPr>
         <w:pStyle w:val="Paragrafoelenco"/>
         <w:jc w:val="both"/>
-        <w:rPr>
-          <w:u w:val="single"/>
-        </w:rPr>
       </w:pPr>
       <w:r>
         <w:t xml:space="preserve">Per l’ambiente di sviluppo è stato utilizzato IIS, mentre per quello di produzione, essendo </w:t>
@@ -2904,6 +2537,11 @@
       <w:r>
         <w:t>è stato utilizzato Apache.</w:t>
       </w:r>
+      <w:r>
+        <w:t xml:space="preserve"> Non è necessario applicare configurazioni particolari.</w:t>
+      </w:r>
+      <w:bookmarkStart w:id="0" w:name="_GoBack"/>
+      <w:bookmarkEnd w:id="0"/>
     </w:p>
     <w:sectPr>
       <w:pgSz w:w="11906" w:h="16838"/>
@@ -2918,6 +2556,119 @@
 <file path=word/numbering.xml><?xml version="1.0" encoding="utf-8"?>
 <w:numbering xmlns:wpc="http://schemas.microsoft.com/office/word/2010/wordprocessingCanvas" xmlns:cx="http://schemas.microsoft.com/office/drawing/2014/chartex" xmlns:cx1="http://schemas.microsoft.com/office/drawing/2015/9/8/chartex" xmlns:cx2="http://schemas.microsoft.com/office/drawing/2015/10/21/chartex" xmlns:cx3="http://schemas.microsoft.com/office/drawing/2016/5/9/chartex" xmlns:cx4="http://schemas.microsoft.com/office/drawing/2016/5/10/chartex" xmlns:cx5="http://schemas.microsoft.com/office/drawing/2016/5/11/chartex" xmlns:cx6="http://schemas.microsoft.com/office/drawing/2016/5/12/chartex" xmlns:cx7="http://schemas.microsoft.com/office/drawing/2016/5/13/chartex" xmlns:cx8="http://schemas.microsoft.com/office/drawing/2016/5/14/chartex" xmlns:mc="http://schemas.openxmlformats.org/markup-compatibility/2006" xmlns:aink="http://schemas.microsoft.com/office/drawing/2016/ink" xmlns:am3d="http://schemas.microsoft.com/office/drawing/2017/model3d" xmlns:o="urn:schemas-microsoft-com:office:office" xmlns:r="http://schemas.openxmlformats.org/officeDocument/2006/relationships" xmlns:m="http://schemas.openxmlformats.org/officeDocument/2006/math" xmlns:v="urn:schemas-microsoft-com:vml" xmlns:wp14="http://schemas.microsoft.com/office/word/2010/wordprocessingDrawing" xmlns:wp="http://schemas.openxmlformats.org/drawingml/2006/wordprocessingDrawing" xmlns:w10="urn:schemas-microsoft-com:office:word" xmlns:w="http://schemas.openxmlformats.org/wordprocessingml/2006/main" xmlns:w14="http://schemas.microsoft.com/office/word/2010/wordml" xmlns:w15="http://schemas.microsoft.com/office/word/2012/wordml" xmlns:w16cid="http://schemas.microsoft.com/office/word/2016/wordml/cid" xmlns:w16se="http://schemas.microsoft.com/office/word/2015/wordml/symex" xmlns:wpg="http://schemas.microsoft.com/office/word/2010/wordprocessingGroup" xmlns:wpi="http://schemas.microsoft.com/office/word/2010/wordprocessingInk" xmlns:wne="http://schemas.microsoft.com/office/word/2006/wordml" xmlns:wps="http://schemas.microsoft.com/office/word/2010/wordprocessingShape" mc:Ignorable="w14 w15 w16se w16cid wp14">
   <w:abstractNum w:abstractNumId="0" w15:restartNumberingAfterBreak="0">
+    <w:nsid w:val="074E72F7"/>
+    <w:multiLevelType w:val="hybridMultilevel"/>
+    <w:tmpl w:val="58D20686"/>
+    <w:lvl w:ilvl="0" w:tplc="04100001">
+      <w:start w:val="1"/>
+      <w:numFmt w:val="bullet"/>
+      <w:lvlText w:val=""/>
+      <w:lvlJc w:val="left"/>
+      <w:pPr>
+        <w:ind w:left="1080" w:hanging="360"/>
+      </w:pPr>
+      <w:rPr>
+        <w:rFonts w:ascii="Symbol" w:hAnsi="Symbol" w:hint="default"/>
+      </w:rPr>
+    </w:lvl>
+    <w:lvl w:ilvl="1" w:tplc="04100003" w:tentative="1">
+      <w:start w:val="1"/>
+      <w:numFmt w:val="bullet"/>
+      <w:lvlText w:val="o"/>
+      <w:lvlJc w:val="left"/>
+      <w:pPr>
+        <w:ind w:left="1800" w:hanging="360"/>
+      </w:pPr>
+      <w:rPr>
+        <w:rFonts w:ascii="Courier New" w:hAnsi="Courier New" w:cs="Courier New" w:hint="default"/>
+      </w:rPr>
+    </w:lvl>
+    <w:lvl w:ilvl="2" w:tplc="04100005" w:tentative="1">
+      <w:start w:val="1"/>
+      <w:numFmt w:val="bullet"/>
+      <w:lvlText w:val=""/>
+      <w:lvlJc w:val="left"/>
+      <w:pPr>
+        <w:ind w:left="2520" w:hanging="360"/>
+      </w:pPr>
+      <w:rPr>
+        <w:rFonts w:ascii="Wingdings" w:hAnsi="Wingdings" w:hint="default"/>
+      </w:rPr>
+    </w:lvl>
+    <w:lvl w:ilvl="3" w:tplc="04100001" w:tentative="1">
+      <w:start w:val="1"/>
+      <w:numFmt w:val="bullet"/>
+      <w:lvlText w:val=""/>
+      <w:lvlJc w:val="left"/>
+      <w:pPr>
+        <w:ind w:left="3240" w:hanging="360"/>
+      </w:pPr>
+      <w:rPr>
+        <w:rFonts w:ascii="Symbol" w:hAnsi="Symbol" w:hint="default"/>
+      </w:rPr>
+    </w:lvl>
+    <w:lvl w:ilvl="4" w:tplc="04100003" w:tentative="1">
+      <w:start w:val="1"/>
+      <w:numFmt w:val="bullet"/>
+      <w:lvlText w:val="o"/>
+      <w:lvlJc w:val="left"/>
+      <w:pPr>
+        <w:ind w:left="3960" w:hanging="360"/>
+      </w:pPr>
+      <w:rPr>
+        <w:rFonts w:ascii="Courier New" w:hAnsi="Courier New" w:cs="Courier New" w:hint="default"/>
+      </w:rPr>
+    </w:lvl>
+    <w:lvl w:ilvl="5" w:tplc="04100005" w:tentative="1">
+      <w:start w:val="1"/>
+      <w:numFmt w:val="bullet"/>
+      <w:lvlText w:val=""/>
+      <w:lvlJc w:val="left"/>
+      <w:pPr>
+        <w:ind w:left="4680" w:hanging="360"/>
+      </w:pPr>
+      <w:rPr>
+        <w:rFonts w:ascii="Wingdings" w:hAnsi="Wingdings" w:hint="default"/>
+      </w:rPr>
+    </w:lvl>
+    <w:lvl w:ilvl="6" w:tplc="04100001" w:tentative="1">
+      <w:start w:val="1"/>
+      <w:numFmt w:val="bullet"/>
+      <w:lvlText w:val=""/>
+      <w:lvlJc w:val="left"/>
+      <w:pPr>
+        <w:ind w:left="5400" w:hanging="360"/>
+      </w:pPr>
+      <w:rPr>
+        <w:rFonts w:ascii="Symbol" w:hAnsi="Symbol" w:hint="default"/>
+      </w:rPr>
+    </w:lvl>
+    <w:lvl w:ilvl="7" w:tplc="04100003" w:tentative="1">
+      <w:start w:val="1"/>
+      <w:numFmt w:val="bullet"/>
+      <w:lvlText w:val="o"/>
+      <w:lvlJc w:val="left"/>
+      <w:pPr>
+        <w:ind w:left="6120" w:hanging="360"/>
+      </w:pPr>
+      <w:rPr>
+        <w:rFonts w:ascii="Courier New" w:hAnsi="Courier New" w:cs="Courier New" w:hint="default"/>
+      </w:rPr>
+    </w:lvl>
+    <w:lvl w:ilvl="8" w:tplc="04100005" w:tentative="1">
+      <w:start w:val="1"/>
+      <w:numFmt w:val="bullet"/>
+      <w:lvlText w:val=""/>
+      <w:lvlJc w:val="left"/>
+      <w:pPr>
+        <w:ind w:left="6840" w:hanging="360"/>
+      </w:pPr>
+      <w:rPr>
+        <w:rFonts w:ascii="Wingdings" w:hAnsi="Wingdings" w:hint="default"/>
+      </w:rPr>
+    </w:lvl>
+  </w:abstractNum>
+  <w:abstractNum w:abstractNumId="1" w15:restartNumberingAfterBreak="0">
     <w:nsid w:val="0C0558D6"/>
     <w:multiLevelType w:val="hybridMultilevel"/>
     <w:tmpl w:val="AFD0677E"/>
@@ -3029,7 +2780,7 @@
       </w:rPr>
     </w:lvl>
   </w:abstractNum>
-  <w:abstractNum w:abstractNumId="1" w15:restartNumberingAfterBreak="0">
+  <w:abstractNum w:abstractNumId="2" w15:restartNumberingAfterBreak="0">
     <w:nsid w:val="293F003F"/>
     <w:multiLevelType w:val="hybridMultilevel"/>
     <w:tmpl w:val="4580C5AA"/>
@@ -3118,7 +2869,7 @@
       </w:pPr>
     </w:lvl>
   </w:abstractNum>
-  <w:abstractNum w:abstractNumId="2" w15:restartNumberingAfterBreak="0">
+  <w:abstractNum w:abstractNumId="3" w15:restartNumberingAfterBreak="0">
     <w:nsid w:val="40541BB3"/>
     <w:multiLevelType w:val="hybridMultilevel"/>
     <w:tmpl w:val="51A215A4"/>
@@ -3207,7 +2958,120 @@
       </w:pPr>
     </w:lvl>
   </w:abstractNum>
-  <w:abstractNum w:abstractNumId="3" w15:restartNumberingAfterBreak="0">
+  <w:abstractNum w:abstractNumId="4" w15:restartNumberingAfterBreak="0">
+    <w:nsid w:val="4A6A08D0"/>
+    <w:multiLevelType w:val="hybridMultilevel"/>
+    <w:tmpl w:val="68EEE12C"/>
+    <w:lvl w:ilvl="0" w:tplc="04100001">
+      <w:start w:val="1"/>
+      <w:numFmt w:val="bullet"/>
+      <w:lvlText w:val=""/>
+      <w:lvlJc w:val="left"/>
+      <w:pPr>
+        <w:ind w:left="1080" w:hanging="360"/>
+      </w:pPr>
+      <w:rPr>
+        <w:rFonts w:ascii="Symbol" w:hAnsi="Symbol" w:hint="default"/>
+      </w:rPr>
+    </w:lvl>
+    <w:lvl w:ilvl="1" w:tplc="04100003" w:tentative="1">
+      <w:start w:val="1"/>
+      <w:numFmt w:val="bullet"/>
+      <w:lvlText w:val="o"/>
+      <w:lvlJc w:val="left"/>
+      <w:pPr>
+        <w:ind w:left="1800" w:hanging="360"/>
+      </w:pPr>
+      <w:rPr>
+        <w:rFonts w:ascii="Courier New" w:hAnsi="Courier New" w:cs="Courier New" w:hint="default"/>
+      </w:rPr>
+    </w:lvl>
+    <w:lvl w:ilvl="2" w:tplc="04100005" w:tentative="1">
+      <w:start w:val="1"/>
+      <w:numFmt w:val="bullet"/>
+      <w:lvlText w:val=""/>
+      <w:lvlJc w:val="left"/>
+      <w:pPr>
+        <w:ind w:left="2520" w:hanging="360"/>
+      </w:pPr>
+      <w:rPr>
+        <w:rFonts w:ascii="Wingdings" w:hAnsi="Wingdings" w:hint="default"/>
+      </w:rPr>
+    </w:lvl>
+    <w:lvl w:ilvl="3" w:tplc="04100001" w:tentative="1">
+      <w:start w:val="1"/>
+      <w:numFmt w:val="bullet"/>
+      <w:lvlText w:val=""/>
+      <w:lvlJc w:val="left"/>
+      <w:pPr>
+        <w:ind w:left="3240" w:hanging="360"/>
+      </w:pPr>
+      <w:rPr>
+        <w:rFonts w:ascii="Symbol" w:hAnsi="Symbol" w:hint="default"/>
+      </w:rPr>
+    </w:lvl>
+    <w:lvl w:ilvl="4" w:tplc="04100003" w:tentative="1">
+      <w:start w:val="1"/>
+      <w:numFmt w:val="bullet"/>
+      <w:lvlText w:val="o"/>
+      <w:lvlJc w:val="left"/>
+      <w:pPr>
+        <w:ind w:left="3960" w:hanging="360"/>
+      </w:pPr>
+      <w:rPr>
+        <w:rFonts w:ascii="Courier New" w:hAnsi="Courier New" w:cs="Courier New" w:hint="default"/>
+      </w:rPr>
+    </w:lvl>
+    <w:lvl w:ilvl="5" w:tplc="04100005" w:tentative="1">
+      <w:start w:val="1"/>
+      <w:numFmt w:val="bullet"/>
+      <w:lvlText w:val=""/>
+      <w:lvlJc w:val="left"/>
+      <w:pPr>
+        <w:ind w:left="4680" w:hanging="360"/>
+      </w:pPr>
+      <w:rPr>
+        <w:rFonts w:ascii="Wingdings" w:hAnsi="Wingdings" w:hint="default"/>
+      </w:rPr>
+    </w:lvl>
+    <w:lvl w:ilvl="6" w:tplc="04100001" w:tentative="1">
+      <w:start w:val="1"/>
+      <w:numFmt w:val="bullet"/>
+      <w:lvlText w:val=""/>
+      <w:lvlJc w:val="left"/>
+      <w:pPr>
+        <w:ind w:left="5400" w:hanging="360"/>
+      </w:pPr>
+      <w:rPr>
+        <w:rFonts w:ascii="Symbol" w:hAnsi="Symbol" w:hint="default"/>
+      </w:rPr>
+    </w:lvl>
+    <w:lvl w:ilvl="7" w:tplc="04100003" w:tentative="1">
+      <w:start w:val="1"/>
+      <w:numFmt w:val="bullet"/>
+      <w:lvlText w:val="o"/>
+      <w:lvlJc w:val="left"/>
+      <w:pPr>
+        <w:ind w:left="6120" w:hanging="360"/>
+      </w:pPr>
+      <w:rPr>
+        <w:rFonts w:ascii="Courier New" w:hAnsi="Courier New" w:cs="Courier New" w:hint="default"/>
+      </w:rPr>
+    </w:lvl>
+    <w:lvl w:ilvl="8" w:tplc="04100005" w:tentative="1">
+      <w:start w:val="1"/>
+      <w:numFmt w:val="bullet"/>
+      <w:lvlText w:val=""/>
+      <w:lvlJc w:val="left"/>
+      <w:pPr>
+        <w:ind w:left="6840" w:hanging="360"/>
+      </w:pPr>
+      <w:rPr>
+        <w:rFonts w:ascii="Wingdings" w:hAnsi="Wingdings" w:hint="default"/>
+      </w:rPr>
+    </w:lvl>
+  </w:abstractNum>
+  <w:abstractNum w:abstractNumId="5" w15:restartNumberingAfterBreak="0">
     <w:nsid w:val="4BDD2EB0"/>
     <w:multiLevelType w:val="hybridMultilevel"/>
     <w:tmpl w:val="21FAFA94"/>
@@ -3320,7 +3184,7 @@
       </w:rPr>
     </w:lvl>
   </w:abstractNum>
-  <w:abstractNum w:abstractNumId="4" w15:restartNumberingAfterBreak="0">
+  <w:abstractNum w:abstractNumId="6" w15:restartNumberingAfterBreak="0">
     <w:nsid w:val="51173154"/>
     <w:multiLevelType w:val="hybridMultilevel"/>
     <w:tmpl w:val="7A22CD1E"/>
@@ -3409,7 +3273,7 @@
       </w:pPr>
     </w:lvl>
   </w:abstractNum>
-  <w:abstractNum w:abstractNumId="5" w15:restartNumberingAfterBreak="0">
+  <w:abstractNum w:abstractNumId="7" w15:restartNumberingAfterBreak="0">
     <w:nsid w:val="58D65455"/>
     <w:multiLevelType w:val="hybridMultilevel"/>
     <w:tmpl w:val="CC22E99E"/>
@@ -3498,7 +3362,120 @@
       </w:pPr>
     </w:lvl>
   </w:abstractNum>
-  <w:abstractNum w:abstractNumId="6" w15:restartNumberingAfterBreak="0">
+  <w:abstractNum w:abstractNumId="8" w15:restartNumberingAfterBreak="0">
+    <w:nsid w:val="62CB3FEB"/>
+    <w:multiLevelType w:val="hybridMultilevel"/>
+    <w:tmpl w:val="C32C0E46"/>
+    <w:lvl w:ilvl="0" w:tplc="2480C73E">
+      <w:start w:val="1"/>
+      <w:numFmt w:val="bullet"/>
+      <w:lvlText w:val="-"/>
+      <w:lvlJc w:val="left"/>
+      <w:pPr>
+        <w:ind w:left="1440" w:hanging="360"/>
+      </w:pPr>
+      <w:rPr>
+        <w:rFonts w:ascii="Calibri" w:eastAsiaTheme="minorHAnsi" w:hAnsi="Calibri" w:cs="Calibri" w:hint="default"/>
+      </w:rPr>
+    </w:lvl>
+    <w:lvl w:ilvl="1" w:tplc="04100003" w:tentative="1">
+      <w:start w:val="1"/>
+      <w:numFmt w:val="bullet"/>
+      <w:lvlText w:val="o"/>
+      <w:lvlJc w:val="left"/>
+      <w:pPr>
+        <w:ind w:left="2160" w:hanging="360"/>
+      </w:pPr>
+      <w:rPr>
+        <w:rFonts w:ascii="Courier New" w:hAnsi="Courier New" w:cs="Courier New" w:hint="default"/>
+      </w:rPr>
+    </w:lvl>
+    <w:lvl w:ilvl="2" w:tplc="04100005" w:tentative="1">
+      <w:start w:val="1"/>
+      <w:numFmt w:val="bullet"/>
+      <w:lvlText w:val=""/>
+      <w:lvlJc w:val="left"/>
+      <w:pPr>
+        <w:ind w:left="2880" w:hanging="360"/>
+      </w:pPr>
+      <w:rPr>
+        <w:rFonts w:ascii="Wingdings" w:hAnsi="Wingdings" w:hint="default"/>
+      </w:rPr>
+    </w:lvl>
+    <w:lvl w:ilvl="3" w:tplc="04100001" w:tentative="1">
+      <w:start w:val="1"/>
+      <w:numFmt w:val="bullet"/>
+      <w:lvlText w:val=""/>
+      <w:lvlJc w:val="left"/>
+      <w:pPr>
+        <w:ind w:left="3600" w:hanging="360"/>
+      </w:pPr>
+      <w:rPr>
+        <w:rFonts w:ascii="Symbol" w:hAnsi="Symbol" w:hint="default"/>
+      </w:rPr>
+    </w:lvl>
+    <w:lvl w:ilvl="4" w:tplc="04100003" w:tentative="1">
+      <w:start w:val="1"/>
+      <w:numFmt w:val="bullet"/>
+      <w:lvlText w:val="o"/>
+      <w:lvlJc w:val="left"/>
+      <w:pPr>
+        <w:ind w:left="4320" w:hanging="360"/>
+      </w:pPr>
+      <w:rPr>
+        <w:rFonts w:ascii="Courier New" w:hAnsi="Courier New" w:cs="Courier New" w:hint="default"/>
+      </w:rPr>
+    </w:lvl>
+    <w:lvl w:ilvl="5" w:tplc="04100005" w:tentative="1">
+      <w:start w:val="1"/>
+      <w:numFmt w:val="bullet"/>
+      <w:lvlText w:val=""/>
+      <w:lvlJc w:val="left"/>
+      <w:pPr>
+        <w:ind w:left="5040" w:hanging="360"/>
+      </w:pPr>
+      <w:rPr>
+        <w:rFonts w:ascii="Wingdings" w:hAnsi="Wingdings" w:hint="default"/>
+      </w:rPr>
+    </w:lvl>
+    <w:lvl w:ilvl="6" w:tplc="04100001" w:tentative="1">
+      <w:start w:val="1"/>
+      <w:numFmt w:val="bullet"/>
+      <w:lvlText w:val=""/>
+      <w:lvlJc w:val="left"/>
+      <w:pPr>
+        <w:ind w:left="5760" w:hanging="360"/>
+      </w:pPr>
+      <w:rPr>
+        <w:rFonts w:ascii="Symbol" w:hAnsi="Symbol" w:hint="default"/>
+      </w:rPr>
+    </w:lvl>
+    <w:lvl w:ilvl="7" w:tplc="04100003" w:tentative="1">
+      <w:start w:val="1"/>
+      <w:numFmt w:val="bullet"/>
+      <w:lvlText w:val="o"/>
+      <w:lvlJc w:val="left"/>
+      <w:pPr>
+        <w:ind w:left="6480" w:hanging="360"/>
+      </w:pPr>
+      <w:rPr>
+        <w:rFonts w:ascii="Courier New" w:hAnsi="Courier New" w:cs="Courier New" w:hint="default"/>
+      </w:rPr>
+    </w:lvl>
+    <w:lvl w:ilvl="8" w:tplc="04100005" w:tentative="1">
+      <w:start w:val="1"/>
+      <w:numFmt w:val="bullet"/>
+      <w:lvlText w:val=""/>
+      <w:lvlJc w:val="left"/>
+      <w:pPr>
+        <w:ind w:left="7200" w:hanging="360"/>
+      </w:pPr>
+      <w:rPr>
+        <w:rFonts w:ascii="Wingdings" w:hAnsi="Wingdings" w:hint="default"/>
+      </w:rPr>
+    </w:lvl>
+  </w:abstractNum>
+  <w:abstractNum w:abstractNumId="9" w15:restartNumberingAfterBreak="0">
     <w:nsid w:val="66093034"/>
     <w:multiLevelType w:val="hybridMultilevel"/>
     <w:tmpl w:val="2A50B048"/>
@@ -3587,7 +3564,7 @@
       </w:pPr>
     </w:lvl>
   </w:abstractNum>
-  <w:abstractNum w:abstractNumId="7" w15:restartNumberingAfterBreak="0">
+  <w:abstractNum w:abstractNumId="10" w15:restartNumberingAfterBreak="0">
     <w:nsid w:val="6A186F8B"/>
     <w:multiLevelType w:val="hybridMultilevel"/>
     <w:tmpl w:val="6C7A0A48"/>
@@ -3677,7 +3654,7 @@
       </w:pPr>
     </w:lvl>
   </w:abstractNum>
-  <w:abstractNum w:abstractNumId="8" w15:restartNumberingAfterBreak="0">
+  <w:abstractNum w:abstractNumId="11" w15:restartNumberingAfterBreak="0">
     <w:nsid w:val="6C8C1823"/>
     <w:multiLevelType w:val="hybridMultilevel"/>
     <w:tmpl w:val="2BC811F2"/>
@@ -3766,7 +3743,7 @@
       </w:pPr>
     </w:lvl>
   </w:abstractNum>
-  <w:abstractNum w:abstractNumId="9" w15:restartNumberingAfterBreak="0">
+  <w:abstractNum w:abstractNumId="12" w15:restartNumberingAfterBreak="0">
     <w:nsid w:val="7C267FDB"/>
     <w:multiLevelType w:val="hybridMultilevel"/>
     <w:tmpl w:val="CB38D720"/>
@@ -3855,7 +3832,7 @@
       </w:pPr>
     </w:lvl>
   </w:abstractNum>
-  <w:abstractNum w:abstractNumId="10" w15:restartNumberingAfterBreak="0">
+  <w:abstractNum w:abstractNumId="13" w15:restartNumberingAfterBreak="0">
     <w:nsid w:val="7CF046FA"/>
     <w:multiLevelType w:val="hybridMultilevel"/>
     <w:tmpl w:val="601ECF0E"/>
@@ -3945,37 +3922,46 @@
     </w:lvl>
   </w:abstractNum>
   <w:num w:numId="1">
+    <w:abstractNumId w:val="10"/>
+  </w:num>
+  <w:num w:numId="2">
+    <w:abstractNumId w:val="5"/>
+  </w:num>
+  <w:num w:numId="3">
+    <w:abstractNumId w:val="6"/>
+  </w:num>
+  <w:num w:numId="4">
+    <w:abstractNumId w:val="11"/>
+  </w:num>
+  <w:num w:numId="5">
+    <w:abstractNumId w:val="9"/>
+  </w:num>
+  <w:num w:numId="6">
+    <w:abstractNumId w:val="12"/>
+  </w:num>
+  <w:num w:numId="7">
+    <w:abstractNumId w:val="13"/>
+  </w:num>
+  <w:num w:numId="8">
     <w:abstractNumId w:val="7"/>
   </w:num>
-  <w:num w:numId="2">
+  <w:num w:numId="9">
+    <w:abstractNumId w:val="2"/>
+  </w:num>
+  <w:num w:numId="10">
     <w:abstractNumId w:val="3"/>
   </w:num>
-  <w:num w:numId="3">
+  <w:num w:numId="11">
+    <w:abstractNumId w:val="1"/>
+  </w:num>
+  <w:num w:numId="12">
     <w:abstractNumId w:val="4"/>
   </w:num>
-  <w:num w:numId="4">
+  <w:num w:numId="13">
+    <w:abstractNumId w:val="0"/>
+  </w:num>
+  <w:num w:numId="14">
     <w:abstractNumId w:val="8"/>
-  </w:num>
-  <w:num w:numId="5">
-    <w:abstractNumId w:val="6"/>
-  </w:num>
-  <w:num w:numId="6">
-    <w:abstractNumId w:val="9"/>
-  </w:num>
-  <w:num w:numId="7">
-    <w:abstractNumId w:val="10"/>
-  </w:num>
-  <w:num w:numId="8">
-    <w:abstractNumId w:val="5"/>
-  </w:num>
-  <w:num w:numId="9">
-    <w:abstractNumId w:val="1"/>
-  </w:num>
-  <w:num w:numId="10">
-    <w:abstractNumId w:val="2"/>
-  </w:num>
-  <w:num w:numId="11">
-    <w:abstractNumId w:val="0"/>
   </w:num>
 </w:numbering>
 </file>

</xml_diff>